<commit_message>
Project Renamed & Directory Structure Set
+ documentation updated
</commit_message>
<xml_diff>
--- a/King-Survival/Refactoring-Documentation.docx
+++ b/King-Survival/Refactoring-Documentation.docx
@@ -4,144 +4,365 @@
   <w:body>
     <w:p>
       <w:pPr>
-        <w:pStyle w:val="Heading2"/>
-        <w:jc w:val="center"/>
-      </w:pPr>
-      <w:r>
-        <w:t>Telerik Academy - High-Quality Programming Code</w:t>
-      </w:r>
-    </w:p>
-    <w:p>
-      <w:pPr>
         <w:pStyle w:val="Heading1"/>
         <w:jc w:val="center"/>
       </w:pPr>
       <w:r>
+        <w:t>Telerik Academy High-Quality Programming Code</w:t>
+      </w:r>
+    </w:p>
+    <w:p/>
+    <w:p>
+      <w:pPr>
+        <w:pStyle w:val="Title"/>
+        <w:jc w:val="center"/>
+      </w:pPr>
+      <w:r>
         <w:t>Group</w:t>
+      </w:r>
+      <w:r>
+        <w:t xml:space="preserve"> Project Refactoring Documentation</w:t>
+      </w:r>
+    </w:p>
+    <w:p>
+      <w:pPr>
+        <w:pStyle w:val="Heading1"/>
+        <w:jc w:val="center"/>
+      </w:pPr>
+      <w:r>
+        <w:t>Team “King Survival 2”</w:t>
+      </w:r>
+    </w:p>
+    <w:p/>
+    <w:p/>
+    <w:p>
+      <w:pPr>
+        <w:pStyle w:val="Heading3"/>
+        <w:numPr>
+          <w:ilvl w:val="0"/>
+          <w:numId w:val="3"/>
+        </w:numPr>
+      </w:pPr>
+      <w:r>
+        <w:t>Redesigned the project structure:</w:t>
+      </w:r>
+    </w:p>
+    <w:p>
+      <w:pPr>
+        <w:spacing w:after="0" w:line="240" w:lineRule="auto"/>
+        <w:ind w:firstLine="357"/>
+        <w:rPr>
+          <w:i/>
+          <w:sz w:val="20"/>
+          <w:szCs w:val="20"/>
+        </w:rPr>
+      </w:pPr>
+      <w:r>
+        <w:rPr>
+          <w:i/>
+          <w:sz w:val="20"/>
+          <w:szCs w:val="20"/>
+        </w:rPr>
+        <w:t xml:space="preserve">[12.07] - </w:t>
+      </w:r>
+      <w:r>
+        <w:rPr>
+          <w:i/>
+          <w:sz w:val="20"/>
+          <w:szCs w:val="20"/>
+        </w:rPr>
+        <w:t>Renamed solution to</w:t>
+      </w:r>
+      <w:r>
+        <w:rPr>
+          <w:i/>
+          <w:sz w:val="20"/>
+          <w:szCs w:val="20"/>
+        </w:rPr>
+        <w:t xml:space="preserve"> KingSurvival2</w:t>
+      </w:r>
+      <w:r>
+        <w:rPr>
+          <w:i/>
+          <w:sz w:val="20"/>
+          <w:szCs w:val="20"/>
+        </w:rPr>
+        <w:t>.</w:t>
+      </w:r>
+    </w:p>
+    <w:p>
+      <w:pPr>
+        <w:spacing w:after="0" w:line="240" w:lineRule="auto"/>
+        <w:ind w:firstLine="357"/>
+        <w:rPr>
+          <w:i/>
+          <w:sz w:val="20"/>
+          <w:szCs w:val="20"/>
+        </w:rPr>
+      </w:pPr>
+      <w:r>
+        <w:rPr>
+          <w:i/>
+          <w:sz w:val="20"/>
+          <w:szCs w:val="20"/>
+        </w:rPr>
+        <w:t xml:space="preserve">[12.07] </w:t>
+      </w:r>
+      <w:r>
+        <w:rPr>
+          <w:i/>
+          <w:sz w:val="20"/>
+          <w:szCs w:val="20"/>
+        </w:rPr>
+        <w:t>–</w:t>
+      </w:r>
+      <w:r>
+        <w:rPr>
+          <w:i/>
+          <w:sz w:val="20"/>
+          <w:szCs w:val="20"/>
+        </w:rPr>
+        <w:t xml:space="preserve"> </w:t>
+      </w:r>
+      <w:r>
+        <w:rPr>
+          <w:i/>
+          <w:sz w:val="20"/>
+          <w:szCs w:val="20"/>
+        </w:rPr>
+        <w:t>Set up directory structure</w:t>
       </w:r>
       <w:bookmarkStart w:id="0" w:name="_GoBack"/>
       <w:bookmarkEnd w:id="0"/>
       <w:r>
-        <w:t xml:space="preserve"> Project Refactoring Documentation</w:t>
-      </w:r>
-    </w:p>
-    <w:p>
-      <w:pPr>
-        <w:pStyle w:val="Heading2"/>
-        <w:jc w:val="center"/>
-      </w:pPr>
-      <w:r>
-        <w:t>Team “King Survival 2”</w:t>
-      </w:r>
-    </w:p>
-    <w:p/>
-    <w:p/>
-    <w:p>
-      <w:pPr>
-        <w:pStyle w:val="ListParagraph"/>
+        <w:rPr>
+          <w:i/>
+          <w:sz w:val="20"/>
+          <w:szCs w:val="20"/>
+        </w:rPr>
+        <w:t>.</w:t>
+      </w:r>
+    </w:p>
+    <w:p>
+      <w:pPr>
+        <w:spacing w:after="0" w:line="240" w:lineRule="auto"/>
+        <w:ind w:firstLine="357"/>
+        <w:rPr>
+          <w:i/>
+          <w:sz w:val="20"/>
+          <w:szCs w:val="20"/>
+        </w:rPr>
+      </w:pPr>
+    </w:p>
+    <w:p>
+      <w:pPr>
+        <w:spacing w:after="0" w:line="240" w:lineRule="auto"/>
+        <w:ind w:firstLine="357"/>
+        <w:rPr>
+          <w:i/>
+          <w:sz w:val="20"/>
+          <w:szCs w:val="20"/>
+        </w:rPr>
+      </w:pPr>
+      <w:r>
+        <w:rPr>
+          <w:i/>
+          <w:sz w:val="20"/>
+          <w:szCs w:val="20"/>
+        </w:rPr>
+        <w:t>(…)</w:t>
+      </w:r>
+    </w:p>
+    <w:p>
+      <w:pPr>
+        <w:spacing w:after="0" w:line="240" w:lineRule="auto"/>
+        <w:ind w:firstLine="357"/>
+        <w:rPr>
+          <w:i/>
+          <w:sz w:val="20"/>
+          <w:szCs w:val="20"/>
+        </w:rPr>
+      </w:pPr>
+    </w:p>
+    <w:p>
+      <w:pPr>
+        <w:pStyle w:val="Heading3"/>
         <w:numPr>
           <w:ilvl w:val="0"/>
-          <w:numId w:val="2"/>
+          <w:numId w:val="3"/>
         </w:numPr>
       </w:pPr>
       <w:r>
-        <w:t>Redesigned the project structure:</w:t>
-      </w:r>
-    </w:p>
-    <w:p>
-      <w:pPr>
-        <w:ind w:firstLine="360"/>
-      </w:pPr>
-      <w:r>
+        <w:t>Reformatted the source code:</w:t>
+      </w:r>
+    </w:p>
+    <w:p>
+      <w:pPr>
+        <w:spacing w:after="0" w:line="240" w:lineRule="auto"/>
+        <w:ind w:firstLine="357"/>
+        <w:rPr>
+          <w:i/>
+          <w:sz w:val="20"/>
+          <w:szCs w:val="20"/>
+        </w:rPr>
+      </w:pPr>
+      <w:r>
+        <w:rPr>
+          <w:i/>
+          <w:sz w:val="20"/>
+          <w:szCs w:val="20"/>
+        </w:rPr>
         <w:t>(…)</w:t>
       </w:r>
     </w:p>
-    <w:p/>
-    <w:p>
-      <w:pPr>
-        <w:pStyle w:val="ListParagraph"/>
+    <w:p>
+      <w:pPr>
+        <w:spacing w:after="0" w:line="240" w:lineRule="auto"/>
+        <w:ind w:firstLine="357"/>
+        <w:rPr>
+          <w:i/>
+          <w:sz w:val="20"/>
+          <w:szCs w:val="20"/>
+        </w:rPr>
+      </w:pPr>
+    </w:p>
+    <w:p>
+      <w:pPr>
+        <w:pStyle w:val="Heading3"/>
         <w:numPr>
           <w:ilvl w:val="0"/>
-          <w:numId w:val="2"/>
+          <w:numId w:val="3"/>
         </w:numPr>
       </w:pPr>
       <w:r>
-        <w:t>Reformatted the source code:</w:t>
-      </w:r>
-    </w:p>
-    <w:p>
-      <w:pPr>
-        <w:ind w:firstLine="360"/>
-      </w:pPr>
-      <w:r>
+        <w:t>Renamed variables:</w:t>
+      </w:r>
+    </w:p>
+    <w:p>
+      <w:pPr>
+        <w:spacing w:after="0" w:line="240" w:lineRule="auto"/>
+        <w:ind w:firstLine="357"/>
+        <w:rPr>
+          <w:i/>
+          <w:sz w:val="20"/>
+          <w:szCs w:val="20"/>
+        </w:rPr>
+      </w:pPr>
+      <w:r>
+        <w:rPr>
+          <w:i/>
+          <w:sz w:val="20"/>
+          <w:szCs w:val="20"/>
+        </w:rPr>
         <w:t>(…)</w:t>
       </w:r>
     </w:p>
-    <w:p/>
-    <w:p>
-      <w:pPr>
-        <w:pStyle w:val="ListParagraph"/>
+    <w:p>
+      <w:pPr>
+        <w:spacing w:after="0" w:line="240" w:lineRule="auto"/>
+        <w:ind w:firstLine="357"/>
+        <w:rPr>
+          <w:i/>
+          <w:sz w:val="20"/>
+          <w:szCs w:val="20"/>
+        </w:rPr>
+      </w:pPr>
+    </w:p>
+    <w:p>
+      <w:pPr>
+        <w:pStyle w:val="Heading3"/>
         <w:numPr>
           <w:ilvl w:val="0"/>
-          <w:numId w:val="2"/>
+          <w:numId w:val="3"/>
         </w:numPr>
       </w:pPr>
       <w:r>
-        <w:t>Renamed variables:</w:t>
-      </w:r>
-    </w:p>
-    <w:p>
-      <w:pPr>
-        <w:ind w:firstLine="360"/>
-      </w:pPr>
-      <w:r>
+        <w:t>Introduced constants:</w:t>
+      </w:r>
+    </w:p>
+    <w:p>
+      <w:pPr>
+        <w:spacing w:after="0" w:line="240" w:lineRule="auto"/>
+        <w:ind w:firstLine="357"/>
+        <w:rPr>
+          <w:i/>
+          <w:sz w:val="20"/>
+          <w:szCs w:val="20"/>
+        </w:rPr>
+      </w:pPr>
+      <w:r>
+        <w:rPr>
+          <w:i/>
+          <w:sz w:val="20"/>
+          <w:szCs w:val="20"/>
+        </w:rPr>
         <w:t>(…)</w:t>
       </w:r>
     </w:p>
-    <w:p/>
-    <w:p>
-      <w:pPr>
-        <w:pStyle w:val="ListParagraph"/>
+    <w:p>
+      <w:pPr>
+        <w:spacing w:after="0" w:line="240" w:lineRule="auto"/>
+        <w:ind w:firstLine="357"/>
+        <w:rPr>
+          <w:i/>
+          <w:sz w:val="20"/>
+          <w:szCs w:val="20"/>
+        </w:rPr>
+      </w:pPr>
+    </w:p>
+    <w:p>
+      <w:pPr>
+        <w:pStyle w:val="Heading3"/>
         <w:numPr>
           <w:ilvl w:val="0"/>
-          <w:numId w:val="2"/>
+          <w:numId w:val="3"/>
         </w:numPr>
       </w:pPr>
       <w:r>
-        <w:t>Introduced constants:</w:t>
-      </w:r>
-    </w:p>
-    <w:p>
-      <w:pPr>
-        <w:ind w:firstLine="360"/>
-      </w:pPr>
-      <w:r>
+        <w:t>Extracted methods:</w:t>
+      </w:r>
+    </w:p>
+    <w:p>
+      <w:pPr>
+        <w:spacing w:after="0" w:line="240" w:lineRule="auto"/>
+        <w:ind w:firstLine="357"/>
+        <w:rPr>
+          <w:i/>
+          <w:sz w:val="20"/>
+          <w:szCs w:val="20"/>
+        </w:rPr>
+      </w:pPr>
+      <w:r>
+        <w:rPr>
+          <w:i/>
+          <w:sz w:val="20"/>
+          <w:szCs w:val="20"/>
+        </w:rPr>
         <w:t>(…)</w:t>
       </w:r>
     </w:p>
-    <w:p/>
-    <w:p>
-      <w:pPr>
-        <w:pStyle w:val="ListParagraph"/>
-        <w:numPr>
-          <w:ilvl w:val="0"/>
-          <w:numId w:val="2"/>
-        </w:numPr>
-      </w:pPr>
-      <w:r>
-        <w:t>Extracted methods:</w:t>
-      </w:r>
-    </w:p>
-    <w:p>
-      <w:pPr>
-        <w:ind w:firstLine="360"/>
-      </w:pPr>
-      <w:r>
-        <w:t>(…)</w:t>
-      </w:r>
-    </w:p>
-    <w:p/>
-    <w:p/>
+    <w:p>
+      <w:pPr>
+        <w:spacing w:after="0" w:line="240" w:lineRule="auto"/>
+        <w:ind w:firstLine="357"/>
+        <w:rPr>
+          <w:i/>
+          <w:sz w:val="20"/>
+          <w:szCs w:val="20"/>
+        </w:rPr>
+      </w:pPr>
+    </w:p>
+    <w:p>
+      <w:pPr>
+        <w:spacing w:after="0" w:line="240" w:lineRule="auto"/>
+        <w:ind w:firstLine="357"/>
+        <w:rPr>
+          <w:i/>
+          <w:sz w:val="20"/>
+          <w:szCs w:val="20"/>
+        </w:rPr>
+      </w:pPr>
+    </w:p>
     <w:sectPr>
       <w:pgSz w:w="12240" w:h="15840"/>
       <w:pgMar w:top="1440" w:right="1440" w:bottom="1440" w:left="1440" w:header="720" w:footer="720" w:gutter="0"/>
@@ -244,6 +465,95 @@
     </w:lvl>
   </w:abstractNum>
   <w:abstractNum w:abstractNumId="1">
+    <w:nsid w:val="5F145843"/>
+    <w:multiLevelType w:val="hybridMultilevel"/>
+    <w:tmpl w:val="BB52D130"/>
+    <w:lvl w:ilvl="0" w:tplc="0409000F">
+      <w:start w:val="1"/>
+      <w:numFmt w:val="decimal"/>
+      <w:lvlText w:val="%1."/>
+      <w:lvlJc w:val="left"/>
+      <w:pPr>
+        <w:ind w:left="720" w:hanging="360"/>
+      </w:pPr>
+      <w:rPr>
+        <w:rFonts w:hint="default"/>
+      </w:rPr>
+    </w:lvl>
+    <w:lvl w:ilvl="1" w:tplc="04090019" w:tentative="1">
+      <w:start w:val="1"/>
+      <w:numFmt w:val="lowerLetter"/>
+      <w:lvlText w:val="%2."/>
+      <w:lvlJc w:val="left"/>
+      <w:pPr>
+        <w:ind w:left="1440" w:hanging="360"/>
+      </w:pPr>
+    </w:lvl>
+    <w:lvl w:ilvl="2" w:tplc="0409001B" w:tentative="1">
+      <w:start w:val="1"/>
+      <w:numFmt w:val="lowerRoman"/>
+      <w:lvlText w:val="%3."/>
+      <w:lvlJc w:val="right"/>
+      <w:pPr>
+        <w:ind w:left="2160" w:hanging="180"/>
+      </w:pPr>
+    </w:lvl>
+    <w:lvl w:ilvl="3" w:tplc="0409000F" w:tentative="1">
+      <w:start w:val="1"/>
+      <w:numFmt w:val="decimal"/>
+      <w:lvlText w:val="%4."/>
+      <w:lvlJc w:val="left"/>
+      <w:pPr>
+        <w:ind w:left="2880" w:hanging="360"/>
+      </w:pPr>
+    </w:lvl>
+    <w:lvl w:ilvl="4" w:tplc="04090019" w:tentative="1">
+      <w:start w:val="1"/>
+      <w:numFmt w:val="lowerLetter"/>
+      <w:lvlText w:val="%5."/>
+      <w:lvlJc w:val="left"/>
+      <w:pPr>
+        <w:ind w:left="3600" w:hanging="360"/>
+      </w:pPr>
+    </w:lvl>
+    <w:lvl w:ilvl="5" w:tplc="0409001B" w:tentative="1">
+      <w:start w:val="1"/>
+      <w:numFmt w:val="lowerRoman"/>
+      <w:lvlText w:val="%6."/>
+      <w:lvlJc w:val="right"/>
+      <w:pPr>
+        <w:ind w:left="4320" w:hanging="180"/>
+      </w:pPr>
+    </w:lvl>
+    <w:lvl w:ilvl="6" w:tplc="0409000F" w:tentative="1">
+      <w:start w:val="1"/>
+      <w:numFmt w:val="decimal"/>
+      <w:lvlText w:val="%7."/>
+      <w:lvlJc w:val="left"/>
+      <w:pPr>
+        <w:ind w:left="5040" w:hanging="360"/>
+      </w:pPr>
+    </w:lvl>
+    <w:lvl w:ilvl="7" w:tplc="04090019" w:tentative="1">
+      <w:start w:val="1"/>
+      <w:numFmt w:val="lowerLetter"/>
+      <w:lvlText w:val="%8."/>
+      <w:lvlJc w:val="left"/>
+      <w:pPr>
+        <w:ind w:left="5760" w:hanging="360"/>
+      </w:pPr>
+    </w:lvl>
+    <w:lvl w:ilvl="8" w:tplc="0409001B" w:tentative="1">
+      <w:start w:val="1"/>
+      <w:numFmt w:val="lowerRoman"/>
+      <w:lvlText w:val="%9."/>
+      <w:lvlJc w:val="right"/>
+      <w:pPr>
+        <w:ind w:left="6480" w:hanging="180"/>
+      </w:pPr>
+    </w:lvl>
+  </w:abstractNum>
+  <w:abstractNum w:abstractNumId="2">
     <w:nsid w:val="68472F1D"/>
     <w:multiLevelType w:val="hybridMultilevel"/>
     <w:tmpl w:val="EDC8A7D2"/>
@@ -336,6 +646,9 @@
     <w:abstractNumId w:val="0"/>
   </w:num>
   <w:num w:numId="2">
+    <w:abstractNumId w:val="2"/>
+  </w:num>
+  <w:num w:numId="3">
     <w:abstractNumId w:val="1"/>
   </w:num>
 </w:numbering>
@@ -548,6 +861,28 @@
       <w:szCs w:val="26"/>
     </w:rPr>
   </w:style>
+  <w:style w:type="paragraph" w:styleId="Heading3">
+    <w:name w:val="heading 3"/>
+    <w:basedOn w:val="Normal"/>
+    <w:next w:val="Normal"/>
+    <w:link w:val="Heading3Char"/>
+    <w:uiPriority w:val="9"/>
+    <w:unhideWhenUsed/>
+    <w:qFormat/>
+    <w:rsid w:val="003B4A02"/>
+    <w:pPr>
+      <w:keepNext/>
+      <w:keepLines/>
+      <w:spacing w:before="200" w:after="0"/>
+      <w:outlineLvl w:val="2"/>
+    </w:pPr>
+    <w:rPr>
+      <w:rFonts w:asciiTheme="majorHAnsi" w:eastAsiaTheme="majorEastAsia" w:hAnsiTheme="majorHAnsi" w:cstheme="majorBidi"/>
+      <w:b/>
+      <w:bCs/>
+      <w:color w:val="4F81BD" w:themeColor="accent1"/>
+    </w:rPr>
+  </w:style>
   <w:style w:type="character" w:default="1" w:styleId="DefaultParagraphFont">
     <w:name w:val="Default Paragraph Font"/>
     <w:uiPriority w:val="1"/>
@@ -615,6 +950,58 @@
       <w:ind w:left="720"/>
       <w:contextualSpacing/>
     </w:pPr>
+  </w:style>
+  <w:style w:type="character" w:customStyle="1" w:styleId="Heading3Char">
+    <w:name w:val="Heading 3 Char"/>
+    <w:basedOn w:val="DefaultParagraphFont"/>
+    <w:link w:val="Heading3"/>
+    <w:uiPriority w:val="9"/>
+    <w:rsid w:val="003B4A02"/>
+    <w:rPr>
+      <w:rFonts w:asciiTheme="majorHAnsi" w:eastAsiaTheme="majorEastAsia" w:hAnsiTheme="majorHAnsi" w:cstheme="majorBidi"/>
+      <w:b/>
+      <w:bCs/>
+      <w:color w:val="4F81BD" w:themeColor="accent1"/>
+    </w:rPr>
+  </w:style>
+  <w:style w:type="paragraph" w:styleId="Title">
+    <w:name w:val="Title"/>
+    <w:basedOn w:val="Normal"/>
+    <w:next w:val="Normal"/>
+    <w:link w:val="TitleChar"/>
+    <w:uiPriority w:val="10"/>
+    <w:qFormat/>
+    <w:rsid w:val="00596C6A"/>
+    <w:pPr>
+      <w:pBdr>
+        <w:bottom w:val="single" w:sz="8" w:space="4" w:color="4F81BD" w:themeColor="accent1"/>
+      </w:pBdr>
+      <w:spacing w:after="300" w:line="240" w:lineRule="auto"/>
+      <w:contextualSpacing/>
+    </w:pPr>
+    <w:rPr>
+      <w:rFonts w:asciiTheme="majorHAnsi" w:eastAsiaTheme="majorEastAsia" w:hAnsiTheme="majorHAnsi" w:cstheme="majorBidi"/>
+      <w:color w:val="17365D" w:themeColor="text2" w:themeShade="BF"/>
+      <w:spacing w:val="5"/>
+      <w:kern w:val="28"/>
+      <w:sz w:val="52"/>
+      <w:szCs w:val="52"/>
+    </w:rPr>
+  </w:style>
+  <w:style w:type="character" w:customStyle="1" w:styleId="TitleChar">
+    <w:name w:val="Title Char"/>
+    <w:basedOn w:val="DefaultParagraphFont"/>
+    <w:link w:val="Title"/>
+    <w:uiPriority w:val="10"/>
+    <w:rsid w:val="00596C6A"/>
+    <w:rPr>
+      <w:rFonts w:asciiTheme="majorHAnsi" w:eastAsiaTheme="majorEastAsia" w:hAnsiTheme="majorHAnsi" w:cstheme="majorBidi"/>
+      <w:color w:val="17365D" w:themeColor="text2" w:themeShade="BF"/>
+      <w:spacing w:val="5"/>
+      <w:kern w:val="28"/>
+      <w:sz w:val="52"/>
+      <w:szCs w:val="52"/>
+    </w:rPr>
   </w:style>
 </w:styles>
 </file>
@@ -826,6 +1213,28 @@
       <w:szCs w:val="26"/>
     </w:rPr>
   </w:style>
+  <w:style w:type="paragraph" w:styleId="Heading3">
+    <w:name w:val="heading 3"/>
+    <w:basedOn w:val="Normal"/>
+    <w:next w:val="Normal"/>
+    <w:link w:val="Heading3Char"/>
+    <w:uiPriority w:val="9"/>
+    <w:unhideWhenUsed/>
+    <w:qFormat/>
+    <w:rsid w:val="003B4A02"/>
+    <w:pPr>
+      <w:keepNext/>
+      <w:keepLines/>
+      <w:spacing w:before="200" w:after="0"/>
+      <w:outlineLvl w:val="2"/>
+    </w:pPr>
+    <w:rPr>
+      <w:rFonts w:asciiTheme="majorHAnsi" w:eastAsiaTheme="majorEastAsia" w:hAnsiTheme="majorHAnsi" w:cstheme="majorBidi"/>
+      <w:b/>
+      <w:bCs/>
+      <w:color w:val="4F81BD" w:themeColor="accent1"/>
+    </w:rPr>
+  </w:style>
   <w:style w:type="character" w:default="1" w:styleId="DefaultParagraphFont">
     <w:name w:val="Default Paragraph Font"/>
     <w:uiPriority w:val="1"/>
@@ -893,6 +1302,58 @@
       <w:ind w:left="720"/>
       <w:contextualSpacing/>
     </w:pPr>
+  </w:style>
+  <w:style w:type="character" w:customStyle="1" w:styleId="Heading3Char">
+    <w:name w:val="Heading 3 Char"/>
+    <w:basedOn w:val="DefaultParagraphFont"/>
+    <w:link w:val="Heading3"/>
+    <w:uiPriority w:val="9"/>
+    <w:rsid w:val="003B4A02"/>
+    <w:rPr>
+      <w:rFonts w:asciiTheme="majorHAnsi" w:eastAsiaTheme="majorEastAsia" w:hAnsiTheme="majorHAnsi" w:cstheme="majorBidi"/>
+      <w:b/>
+      <w:bCs/>
+      <w:color w:val="4F81BD" w:themeColor="accent1"/>
+    </w:rPr>
+  </w:style>
+  <w:style w:type="paragraph" w:styleId="Title">
+    <w:name w:val="Title"/>
+    <w:basedOn w:val="Normal"/>
+    <w:next w:val="Normal"/>
+    <w:link w:val="TitleChar"/>
+    <w:uiPriority w:val="10"/>
+    <w:qFormat/>
+    <w:rsid w:val="00596C6A"/>
+    <w:pPr>
+      <w:pBdr>
+        <w:bottom w:val="single" w:sz="8" w:space="4" w:color="4F81BD" w:themeColor="accent1"/>
+      </w:pBdr>
+      <w:spacing w:after="300" w:line="240" w:lineRule="auto"/>
+      <w:contextualSpacing/>
+    </w:pPr>
+    <w:rPr>
+      <w:rFonts w:asciiTheme="majorHAnsi" w:eastAsiaTheme="majorEastAsia" w:hAnsiTheme="majorHAnsi" w:cstheme="majorBidi"/>
+      <w:color w:val="17365D" w:themeColor="text2" w:themeShade="BF"/>
+      <w:spacing w:val="5"/>
+      <w:kern w:val="28"/>
+      <w:sz w:val="52"/>
+      <w:szCs w:val="52"/>
+    </w:rPr>
+  </w:style>
+  <w:style w:type="character" w:customStyle="1" w:styleId="TitleChar">
+    <w:name w:val="Title Char"/>
+    <w:basedOn w:val="DefaultParagraphFont"/>
+    <w:link w:val="Title"/>
+    <w:uiPriority w:val="10"/>
+    <w:rsid w:val="00596C6A"/>
+    <w:rPr>
+      <w:rFonts w:asciiTheme="majorHAnsi" w:eastAsiaTheme="majorEastAsia" w:hAnsiTheme="majorHAnsi" w:cstheme="majorBidi"/>
+      <w:color w:val="17365D" w:themeColor="text2" w:themeShade="BF"/>
+      <w:spacing w:val="5"/>
+      <w:kern w:val="28"/>
+      <w:sz w:val="52"/>
+      <w:szCs w:val="52"/>
+    </w:rPr>
   </w:style>
 </w:styles>
 </file>

</xml_diff>

<commit_message>
Unit Test Project Added to Solution
+refactoring
</commit_message>
<xml_diff>
--- a/King-Survival/Refactoring-Documentation.docx
+++ b/King-Survival/Refactoring-Documentation.docx
@@ -7,13 +7,8 @@
         <w:pStyle w:val="Heading1"/>
         <w:jc w:val="center"/>
       </w:pPr>
-      <w:proofErr w:type="spellStart"/>
-      <w:r>
-        <w:t>Telerik</w:t>
-      </w:r>
-      <w:proofErr w:type="spellEnd"/>
-      <w:r>
-        <w:t xml:space="preserve"> Academy High-Quality Programming Code</w:t>
+      <w:r>
+        <w:t>Telerik Academy High-Quality Programming Code</w:t>
       </w:r>
     </w:p>
     <w:p/>
@@ -287,7 +282,6 @@
         </w:rPr>
         <w:t xml:space="preserve">.07] – </w:t>
       </w:r>
-      <w:proofErr w:type="spellStart"/>
       <w:r>
         <w:rPr>
           <w:b/>
@@ -298,7 +292,6 @@
         </w:rPr>
         <w:t>dyska</w:t>
       </w:r>
-      <w:proofErr w:type="spellEnd"/>
       <w:r>
         <w:rPr>
           <w:i/>
@@ -354,7 +347,6 @@
         </w:rPr>
         <w:t xml:space="preserve">.07] – </w:t>
       </w:r>
-      <w:proofErr w:type="spellStart"/>
       <w:r>
         <w:rPr>
           <w:b/>
@@ -365,7 +357,6 @@
         </w:rPr>
         <w:t>ygliNaDyskata</w:t>
       </w:r>
-      <w:proofErr w:type="spellEnd"/>
       <w:r>
         <w:rPr>
           <w:i/>
@@ -374,7 +365,6 @@
         </w:rPr>
         <w:t xml:space="preserve"> to </w:t>
       </w:r>
-      <w:proofErr w:type="spellStart"/>
       <w:r>
         <w:rPr>
           <w:b/>
@@ -385,7 +375,6 @@
         </w:rPr>
         <w:t>boardCorners</w:t>
       </w:r>
-      <w:proofErr w:type="spellEnd"/>
     </w:p>
     <w:p>
       <w:pPr>
@@ -414,7 +403,6 @@
         </w:rPr>
         <w:t xml:space="preserve">.07] – </w:t>
       </w:r>
-      <w:proofErr w:type="spellStart"/>
       <w:r>
         <w:rPr>
           <w:b/>
@@ -425,7 +413,6 @@
         </w:rPr>
         <w:t>poziciqCar</w:t>
       </w:r>
-      <w:proofErr w:type="spellEnd"/>
       <w:r>
         <w:rPr>
           <w:i/>
@@ -434,7 +421,6 @@
         </w:rPr>
         <w:t xml:space="preserve"> to </w:t>
       </w:r>
-      <w:proofErr w:type="spellStart"/>
       <w:r>
         <w:rPr>
           <w:b/>
@@ -445,7 +431,6 @@
         </w:rPr>
         <w:t>kingPosition</w:t>
       </w:r>
-      <w:proofErr w:type="spellEnd"/>
     </w:p>
     <w:p>
       <w:pPr>
@@ -475,7 +460,6 @@
         </w:rPr>
         <w:t xml:space="preserve">.07] – </w:t>
       </w:r>
-      <w:proofErr w:type="spellStart"/>
       <w:r>
         <w:rPr>
           <w:b/>
@@ -486,7 +470,6 @@
         </w:rPr>
         <w:t>PoziciqPeshki</w:t>
       </w:r>
-      <w:proofErr w:type="spellEnd"/>
       <w:r>
         <w:rPr>
           <w:i/>
@@ -495,7 +478,6 @@
         </w:rPr>
         <w:t xml:space="preserve"> to </w:t>
       </w:r>
-      <w:proofErr w:type="spellStart"/>
       <w:r>
         <w:rPr>
           <w:b/>
@@ -506,7 +488,6 @@
         </w:rPr>
         <w:t>pawnPositions</w:t>
       </w:r>
-      <w:proofErr w:type="spellEnd"/>
     </w:p>
     <w:p>
       <w:pPr>
@@ -536,7 +517,6 @@
         </w:rPr>
         <w:t xml:space="preserve">.07] – </w:t>
       </w:r>
-      <w:proofErr w:type="spellStart"/>
       <w:r>
         <w:rPr>
           <w:b/>
@@ -547,7 +527,6 @@
         </w:rPr>
         <w:t>PokajiDyskata</w:t>
       </w:r>
-      <w:proofErr w:type="spellEnd"/>
       <w:r>
         <w:rPr>
           <w:b/>
@@ -566,7 +545,6 @@
         </w:rPr>
         <w:t xml:space="preserve">to </w:t>
       </w:r>
-      <w:proofErr w:type="spellStart"/>
       <w:r>
         <w:rPr>
           <w:b/>
@@ -577,7 +555,6 @@
         </w:rPr>
         <w:t>DisplayBoard</w:t>
       </w:r>
-      <w:proofErr w:type="spellEnd"/>
     </w:p>
     <w:p>
       <w:pPr>
@@ -605,7 +582,6 @@
         </w:rPr>
         <w:t xml:space="preserve">.07] – </w:t>
       </w:r>
-      <w:proofErr w:type="spellStart"/>
       <w:r>
         <w:rPr>
           <w:b/>
@@ -616,7 +592,6 @@
         </w:rPr>
         <w:t>checkNextKingPosition</w:t>
       </w:r>
-      <w:proofErr w:type="spellEnd"/>
       <w:r>
         <w:rPr>
           <w:b/>
@@ -645,8 +620,6 @@
         </w:rPr>
         <w:t>CheckNextKingPosition</w:t>
       </w:r>
-      <w:bookmarkStart w:id="0" w:name="_GoBack"/>
-      <w:bookmarkEnd w:id="0"/>
     </w:p>
     <w:p>
       <w:pPr>
@@ -739,6 +712,91 @@
       <w:r>
         <w:t>Extracted methods:</w:t>
       </w:r>
+    </w:p>
+    <w:p>
+      <w:pPr>
+        <w:spacing w:after="0" w:line="240" w:lineRule="auto"/>
+        <w:ind w:firstLine="357"/>
+        <w:rPr>
+          <w:i/>
+          <w:sz w:val="20"/>
+          <w:szCs w:val="20"/>
+        </w:rPr>
+      </w:pPr>
+      <w:r>
+        <w:rPr>
+          <w:i/>
+          <w:sz w:val="20"/>
+          <w:szCs w:val="20"/>
+        </w:rPr>
+        <w:t>(…)</w:t>
+      </w:r>
+    </w:p>
+    <w:p>
+      <w:pPr>
+        <w:spacing w:after="0" w:line="240" w:lineRule="auto"/>
+        <w:ind w:firstLine="357"/>
+        <w:rPr>
+          <w:i/>
+          <w:sz w:val="20"/>
+          <w:szCs w:val="20"/>
+        </w:rPr>
+      </w:pPr>
+    </w:p>
+    <w:p>
+      <w:pPr>
+        <w:pStyle w:val="Heading3"/>
+        <w:numPr>
+          <w:ilvl w:val="0"/>
+          <w:numId w:val="3"/>
+        </w:numPr>
+      </w:pPr>
+      <w:r>
+        <w:t>Implemented unit tests</w:t>
+      </w:r>
+      <w:r>
+        <w:t>:</w:t>
+      </w:r>
+    </w:p>
+    <w:p>
+      <w:pPr>
+        <w:spacing w:after="0" w:line="240" w:lineRule="auto"/>
+        <w:ind w:left="360"/>
+      </w:pPr>
+      <w:r>
+        <w:rPr>
+          <w:i/>
+          <w:sz w:val="20"/>
+          <w:szCs w:val="20"/>
+        </w:rPr>
+        <w:t>[1</w:t>
+      </w:r>
+      <w:r>
+        <w:rPr>
+          <w:i/>
+          <w:sz w:val="20"/>
+          <w:szCs w:val="20"/>
+        </w:rPr>
+        <w:t>4</w:t>
+      </w:r>
+      <w:r>
+        <w:rPr>
+          <w:i/>
+          <w:sz w:val="20"/>
+          <w:szCs w:val="20"/>
+        </w:rPr>
+        <w:t>.07] –</w:t>
+      </w:r>
+      <w:r>
+        <w:rPr>
+          <w:i/>
+          <w:sz w:val="20"/>
+          <w:szCs w:val="20"/>
+        </w:rPr>
+        <w:t>added unit test project to solution</w:t>
+      </w:r>
+      <w:bookmarkStart w:id="0" w:name="_GoBack"/>
+      <w:bookmarkEnd w:id="0"/>
     </w:p>
     <w:p>
       <w:pPr>
@@ -794,6 +852,95 @@
 <file path=word/numbering.xml><?xml version="1.0" encoding="utf-8"?>
 <w:numbering xmlns:wpc="http://schemas.microsoft.com/office/word/2010/wordprocessingCanvas" xmlns:mc="http://schemas.openxmlformats.org/markup-compatibility/2006" xmlns:o="urn:schemas-microsoft-com:office:office" xmlns:r="http://schemas.openxmlformats.org/officeDocument/2006/relationships" xmlns:m="http://schemas.openxmlformats.org/officeDocument/2006/math" xmlns:v="urn:schemas-microsoft-com:vml" xmlns:wp14="http://schemas.microsoft.com/office/word/2010/wordprocessingDrawing" xmlns:wp="http://schemas.openxmlformats.org/drawingml/2006/wordprocessingDrawing" xmlns:w10="urn:schemas-microsoft-com:office:word" xmlns:w="http://schemas.openxmlformats.org/wordprocessingml/2006/main" xmlns:w14="http://schemas.microsoft.com/office/word/2010/wordml" xmlns:wpg="http://schemas.microsoft.com/office/word/2010/wordprocessingGroup" xmlns:wpi="http://schemas.microsoft.com/office/word/2010/wordprocessingInk" xmlns:wne="http://schemas.microsoft.com/office/word/2006/wordml" xmlns:wps="http://schemas.microsoft.com/office/word/2010/wordprocessingShape" mc:Ignorable="w14 wp14">
   <w:abstractNum w:abstractNumId="0">
+    <w:nsid w:val="194805CF"/>
+    <w:multiLevelType w:val="hybridMultilevel"/>
+    <w:tmpl w:val="BB52D130"/>
+    <w:lvl w:ilvl="0" w:tplc="0409000F">
+      <w:start w:val="1"/>
+      <w:numFmt w:val="decimal"/>
+      <w:lvlText w:val="%1."/>
+      <w:lvlJc w:val="left"/>
+      <w:pPr>
+        <w:ind w:left="720" w:hanging="360"/>
+      </w:pPr>
+      <w:rPr>
+        <w:rFonts w:hint="default"/>
+      </w:rPr>
+    </w:lvl>
+    <w:lvl w:ilvl="1" w:tplc="04090019" w:tentative="1">
+      <w:start w:val="1"/>
+      <w:numFmt w:val="lowerLetter"/>
+      <w:lvlText w:val="%2."/>
+      <w:lvlJc w:val="left"/>
+      <w:pPr>
+        <w:ind w:left="1440" w:hanging="360"/>
+      </w:pPr>
+    </w:lvl>
+    <w:lvl w:ilvl="2" w:tplc="0409001B" w:tentative="1">
+      <w:start w:val="1"/>
+      <w:numFmt w:val="lowerRoman"/>
+      <w:lvlText w:val="%3."/>
+      <w:lvlJc w:val="right"/>
+      <w:pPr>
+        <w:ind w:left="2160" w:hanging="180"/>
+      </w:pPr>
+    </w:lvl>
+    <w:lvl w:ilvl="3" w:tplc="0409000F" w:tentative="1">
+      <w:start w:val="1"/>
+      <w:numFmt w:val="decimal"/>
+      <w:lvlText w:val="%4."/>
+      <w:lvlJc w:val="left"/>
+      <w:pPr>
+        <w:ind w:left="2880" w:hanging="360"/>
+      </w:pPr>
+    </w:lvl>
+    <w:lvl w:ilvl="4" w:tplc="04090019" w:tentative="1">
+      <w:start w:val="1"/>
+      <w:numFmt w:val="lowerLetter"/>
+      <w:lvlText w:val="%5."/>
+      <w:lvlJc w:val="left"/>
+      <w:pPr>
+        <w:ind w:left="3600" w:hanging="360"/>
+      </w:pPr>
+    </w:lvl>
+    <w:lvl w:ilvl="5" w:tplc="0409001B" w:tentative="1">
+      <w:start w:val="1"/>
+      <w:numFmt w:val="lowerRoman"/>
+      <w:lvlText w:val="%6."/>
+      <w:lvlJc w:val="right"/>
+      <w:pPr>
+        <w:ind w:left="4320" w:hanging="180"/>
+      </w:pPr>
+    </w:lvl>
+    <w:lvl w:ilvl="6" w:tplc="0409000F" w:tentative="1">
+      <w:start w:val="1"/>
+      <w:numFmt w:val="decimal"/>
+      <w:lvlText w:val="%7."/>
+      <w:lvlJc w:val="left"/>
+      <w:pPr>
+        <w:ind w:left="5040" w:hanging="360"/>
+      </w:pPr>
+    </w:lvl>
+    <w:lvl w:ilvl="7" w:tplc="04090019" w:tentative="1">
+      <w:start w:val="1"/>
+      <w:numFmt w:val="lowerLetter"/>
+      <w:lvlText w:val="%8."/>
+      <w:lvlJc w:val="left"/>
+      <w:pPr>
+        <w:ind w:left="5760" w:hanging="360"/>
+      </w:pPr>
+    </w:lvl>
+    <w:lvl w:ilvl="8" w:tplc="0409001B" w:tentative="1">
+      <w:start w:val="1"/>
+      <w:numFmt w:val="lowerRoman"/>
+      <w:lvlText w:val="%9."/>
+      <w:lvlJc w:val="right"/>
+      <w:pPr>
+        <w:ind w:left="6480" w:hanging="180"/>
+      </w:pPr>
+    </w:lvl>
+  </w:abstractNum>
+  <w:abstractNum w:abstractNumId="1">
     <w:nsid w:val="42BA1141"/>
     <w:multiLevelType w:val="hybridMultilevel"/>
     <w:tmpl w:val="A1B08CF2"/>
@@ -882,7 +1029,7 @@
       </w:pPr>
     </w:lvl>
   </w:abstractNum>
-  <w:abstractNum w:abstractNumId="1">
+  <w:abstractNum w:abstractNumId="2">
     <w:nsid w:val="5F145843"/>
     <w:multiLevelType w:val="hybridMultilevel"/>
     <w:tmpl w:val="BB52D130"/>
@@ -971,7 +1118,7 @@
       </w:pPr>
     </w:lvl>
   </w:abstractNum>
-  <w:abstractNum w:abstractNumId="2">
+  <w:abstractNum w:abstractNumId="3">
     <w:nsid w:val="68472F1D"/>
     <w:multiLevelType w:val="hybridMultilevel"/>
     <w:tmpl w:val="EDC8A7D2"/>
@@ -1061,13 +1208,16 @@
     </w:lvl>
   </w:abstractNum>
   <w:num w:numId="1">
-    <w:abstractNumId w:val="0"/>
+    <w:abstractNumId w:val="1"/>
   </w:num>
   <w:num w:numId="2">
+    <w:abstractNumId w:val="3"/>
+  </w:num>
+  <w:num w:numId="3">
     <w:abstractNumId w:val="2"/>
   </w:num>
-  <w:num w:numId="3">
-    <w:abstractNumId w:val="1"/>
+  <w:num w:numId="4">
+    <w:abstractNumId w:val="0"/>
   </w:num>
 </w:numbering>
 </file>

</xml_diff>

<commit_message>
Added new Display() method (work in progress)
+will display larger board
</commit_message>
<xml_diff>
--- a/King-Survival/Refactoring-Documentation.docx
+++ b/King-Survival/Refactoring-Documentation.docx
@@ -2190,6 +2190,11 @@
       <w:pPr>
         <w:spacing w:after="0" w:line="240" w:lineRule="auto"/>
         <w:ind w:left="360"/>
+        <w:rPr>
+          <w:i/>
+          <w:sz w:val="20"/>
+          <w:szCs w:val="20"/>
+        </w:rPr>
       </w:pPr>
       <w:r>
         <w:rPr>
@@ -2243,7 +2248,16 @@
           <w:sz w:val="20"/>
           <w:szCs w:val="20"/>
         </w:rPr>
-        <w:t>UserInteractor.Interact</w:t>
+        <w:t>GameUtilities</w:t>
+      </w:r>
+      <w:r>
+        <w:rPr>
+          <w:b/>
+          <w:i/>
+          <w:sz w:val="20"/>
+          <w:szCs w:val="20"/>
+        </w:rPr>
+        <w:t>.Interact</w:t>
       </w:r>
       <w:proofErr w:type="spellEnd"/>
       <w:r>
@@ -2262,6 +2276,89 @@
           <w:szCs w:val="20"/>
         </w:rPr>
         <w:t xml:space="preserve"> as static class</w:t>
+      </w:r>
+    </w:p>
+    <w:p>
+      <w:pPr>
+        <w:spacing w:after="0" w:line="240" w:lineRule="auto"/>
+        <w:ind w:left="360"/>
+      </w:pPr>
+      <w:r>
+        <w:rPr>
+          <w:i/>
+          <w:sz w:val="20"/>
+          <w:szCs w:val="20"/>
+        </w:rPr>
+        <w:t>[1</w:t>
+      </w:r>
+      <w:r>
+        <w:rPr>
+          <w:i/>
+          <w:sz w:val="20"/>
+          <w:szCs w:val="20"/>
+        </w:rPr>
+        <w:t>5</w:t>
+      </w:r>
+      <w:r>
+        <w:rPr>
+          <w:i/>
+          <w:sz w:val="20"/>
+          <w:szCs w:val="20"/>
+        </w:rPr>
+        <w:t xml:space="preserve">.07] – </w:t>
+      </w:r>
+      <w:r>
+        <w:rPr>
+          <w:i/>
+          <w:sz w:val="20"/>
+          <w:szCs w:val="20"/>
+        </w:rPr>
+        <w:t>added</w:t>
+      </w:r>
+      <w:r>
+        <w:rPr>
+          <w:i/>
+          <w:sz w:val="20"/>
+          <w:szCs w:val="20"/>
+        </w:rPr>
+        <w:t xml:space="preserve"> the </w:t>
+      </w:r>
+      <w:proofErr w:type="spellStart"/>
+      <w:r>
+        <w:rPr>
+          <w:b/>
+          <w:i/>
+          <w:sz w:val="20"/>
+          <w:szCs w:val="20"/>
+        </w:rPr>
+        <w:t>GameUtilities</w:t>
+      </w:r>
+      <w:r>
+        <w:rPr>
+          <w:b/>
+          <w:i/>
+          <w:sz w:val="20"/>
+          <w:szCs w:val="20"/>
+        </w:rPr>
+        <w:t>.Display</w:t>
+      </w:r>
+      <w:proofErr w:type="spellEnd"/>
+      <w:r>
+        <w:rPr>
+          <w:b/>
+          <w:i/>
+          <w:sz w:val="20"/>
+          <w:szCs w:val="20"/>
+        </w:rPr>
+        <w:t xml:space="preserve">() </w:t>
+      </w:r>
+      <w:r>
+        <w:rPr>
+          <w:i/>
+          <w:sz w:val="20"/>
+          <w:szCs w:val="20"/>
+        </w:rPr>
+        <w:t>method for bigger board display</w:t>
       </w:r>
       <w:bookmarkStart w:id="0" w:name="_GoBack"/>
       <w:bookmarkEnd w:id="0"/>

</xml_diff>

<commit_message>
Game Board "Facade" now Draws King
+unit tests added
</commit_message>
<xml_diff>
--- a/King-Survival/Refactoring-Documentation.docx
+++ b/King-Survival/Refactoring-Documentation.docx
@@ -7,13 +7,8 @@
         <w:pStyle w:val="Heading1"/>
         <w:jc w:val="center"/>
       </w:pPr>
-      <w:proofErr w:type="spellStart"/>
-      <w:r>
-        <w:t>Telerik</w:t>
-      </w:r>
-      <w:proofErr w:type="spellEnd"/>
-      <w:r>
-        <w:t xml:space="preserve"> Academy High-Quality Programming Code</w:t>
+      <w:r>
+        <w:t>Telerik Academy High-Quality Programming Code</w:t>
       </w:r>
     </w:p>
     <w:p/>
@@ -287,7 +282,6 @@
         </w:rPr>
         <w:t xml:space="preserve">.07] – </w:t>
       </w:r>
-      <w:proofErr w:type="spellStart"/>
       <w:r>
         <w:rPr>
           <w:b/>
@@ -298,7 +292,6 @@
         </w:rPr>
         <w:t>dyska</w:t>
       </w:r>
-      <w:proofErr w:type="spellEnd"/>
       <w:r>
         <w:rPr>
           <w:i/>
@@ -354,7 +347,6 @@
         </w:rPr>
         <w:t xml:space="preserve">.07] – </w:t>
       </w:r>
-      <w:proofErr w:type="spellStart"/>
       <w:r>
         <w:rPr>
           <w:b/>
@@ -365,7 +357,6 @@
         </w:rPr>
         <w:t>ygliNaDyskata</w:t>
       </w:r>
-      <w:proofErr w:type="spellEnd"/>
       <w:r>
         <w:rPr>
           <w:i/>
@@ -374,7 +365,6 @@
         </w:rPr>
         <w:t xml:space="preserve"> to </w:t>
       </w:r>
-      <w:proofErr w:type="spellStart"/>
       <w:r>
         <w:rPr>
           <w:b/>
@@ -385,7 +375,6 @@
         </w:rPr>
         <w:t>boardCorners</w:t>
       </w:r>
-      <w:proofErr w:type="spellEnd"/>
     </w:p>
     <w:p>
       <w:pPr>
@@ -414,7 +403,6 @@
         </w:rPr>
         <w:t xml:space="preserve">.07] – </w:t>
       </w:r>
-      <w:proofErr w:type="spellStart"/>
       <w:r>
         <w:rPr>
           <w:b/>
@@ -425,7 +413,6 @@
         </w:rPr>
         <w:t>poziciqCar</w:t>
       </w:r>
-      <w:proofErr w:type="spellEnd"/>
       <w:r>
         <w:rPr>
           <w:i/>
@@ -434,7 +421,6 @@
         </w:rPr>
         <w:t xml:space="preserve"> to </w:t>
       </w:r>
-      <w:proofErr w:type="spellStart"/>
       <w:r>
         <w:rPr>
           <w:b/>
@@ -445,7 +431,6 @@
         </w:rPr>
         <w:t>kingPosition</w:t>
       </w:r>
-      <w:proofErr w:type="spellEnd"/>
     </w:p>
     <w:p>
       <w:pPr>
@@ -475,7 +460,6 @@
         </w:rPr>
         <w:t xml:space="preserve">.07] – </w:t>
       </w:r>
-      <w:proofErr w:type="spellStart"/>
       <w:r>
         <w:rPr>
           <w:b/>
@@ -486,7 +470,6 @@
         </w:rPr>
         <w:t>PoziciqPeshki</w:t>
       </w:r>
-      <w:proofErr w:type="spellEnd"/>
       <w:r>
         <w:rPr>
           <w:i/>
@@ -495,7 +478,6 @@
         </w:rPr>
         <w:t xml:space="preserve"> to </w:t>
       </w:r>
-      <w:proofErr w:type="spellStart"/>
       <w:r>
         <w:rPr>
           <w:b/>
@@ -506,7 +488,6 @@
         </w:rPr>
         <w:t>pawnPositions</w:t>
       </w:r>
-      <w:proofErr w:type="spellEnd"/>
     </w:p>
     <w:p>
       <w:pPr>
@@ -536,7 +517,6 @@
         </w:rPr>
         <w:t xml:space="preserve">.07] – </w:t>
       </w:r>
-      <w:proofErr w:type="spellStart"/>
       <w:r>
         <w:rPr>
           <w:b/>
@@ -547,7 +527,6 @@
         </w:rPr>
         <w:t>PokajiDyskata</w:t>
       </w:r>
-      <w:proofErr w:type="spellEnd"/>
       <w:r>
         <w:rPr>
           <w:b/>
@@ -566,7 +545,6 @@
         </w:rPr>
         <w:t xml:space="preserve">to </w:t>
       </w:r>
-      <w:proofErr w:type="spellStart"/>
       <w:r>
         <w:rPr>
           <w:b/>
@@ -577,7 +555,6 @@
         </w:rPr>
         <w:t>DisplayBoard</w:t>
       </w:r>
-      <w:proofErr w:type="spellEnd"/>
     </w:p>
     <w:p>
       <w:pPr>
@@ -607,7 +584,6 @@
         </w:rPr>
         <w:t xml:space="preserve">.07] – </w:t>
       </w:r>
-      <w:proofErr w:type="spellStart"/>
       <w:r>
         <w:rPr>
           <w:b/>
@@ -618,7 +594,6 @@
         </w:rPr>
         <w:t>checkNextKingPosition</w:t>
       </w:r>
-      <w:proofErr w:type="spellEnd"/>
       <w:r>
         <w:rPr>
           <w:b/>
@@ -637,7 +612,6 @@
         </w:rPr>
         <w:t xml:space="preserve">to </w:t>
       </w:r>
-      <w:proofErr w:type="spellStart"/>
       <w:r>
         <w:rPr>
           <w:b/>
@@ -648,7 +622,6 @@
         </w:rPr>
         <w:t>CheckNextKingPosition</w:t>
       </w:r>
-      <w:proofErr w:type="spellEnd"/>
     </w:p>
     <w:p>
       <w:pPr>
@@ -678,7 +651,6 @@
         </w:rPr>
         <w:t xml:space="preserve">.07] – </w:t>
       </w:r>
-      <w:proofErr w:type="spellStart"/>
       <w:r>
         <w:rPr>
           <w:b/>
@@ -687,9 +659,65 @@
           <w:sz w:val="20"/>
           <w:szCs w:val="20"/>
         </w:rPr>
-        <w:t>proverka</w:t>
-      </w:r>
-      <w:proofErr w:type="spellEnd"/>
+        <w:t xml:space="preserve">proverka </w:t>
+      </w:r>
+      <w:r>
+        <w:rPr>
+          <w:i/>
+          <w:sz w:val="20"/>
+          <w:szCs w:val="20"/>
+        </w:rPr>
+        <w:t xml:space="preserve">to </w:t>
+      </w:r>
+      <w:r>
+        <w:rPr>
+          <w:b/>
+          <w:i/>
+          <w:color w:val="00B050"/>
+          <w:sz w:val="20"/>
+          <w:szCs w:val="20"/>
+        </w:rPr>
+        <w:t>C</w:t>
+      </w:r>
+      <w:r>
+        <w:rPr>
+          <w:b/>
+          <w:i/>
+          <w:color w:val="00B050"/>
+          <w:sz w:val="20"/>
+          <w:szCs w:val="20"/>
+        </w:rPr>
+        <w:t>heckIfCoordsAreWithinGameField</w:t>
+      </w:r>
+    </w:p>
+    <w:p>
+      <w:pPr>
+        <w:spacing w:after="0" w:line="240" w:lineRule="auto"/>
+        <w:ind w:left="360"/>
+        <w:rPr>
+          <w:b/>
+          <w:i/>
+          <w:color w:val="00B050"/>
+          <w:sz w:val="20"/>
+          <w:szCs w:val="20"/>
+        </w:rPr>
+      </w:pPr>
+      <w:r>
+        <w:rPr>
+          <w:i/>
+          <w:sz w:val="20"/>
+          <w:szCs w:val="20"/>
+        </w:rPr>
+        <w:t>[14</w:t>
+      </w:r>
+      <w:r>
+        <w:rPr>
+          <w:i/>
+          <w:sz w:val="20"/>
+          <w:szCs w:val="20"/>
+        </w:rPr>
+        <w:t xml:space="preserve">.07] – </w:t>
+      </w:r>
       <w:r>
         <w:rPr>
           <w:b/>
@@ -698,6 +726,16 @@
           <w:sz w:val="20"/>
           <w:szCs w:val="20"/>
         </w:rPr>
+        <w:t>moveCounter</w:t>
+      </w:r>
+      <w:r>
+        <w:rPr>
+          <w:b/>
+          <w:i/>
+          <w:color w:val="C00000"/>
+          <w:sz w:val="20"/>
+          <w:szCs w:val="20"/>
+        </w:rPr>
         <w:t xml:space="preserve"> </w:t>
       </w:r>
       <w:r>
@@ -708,7 +746,6 @@
         </w:rPr>
         <w:t xml:space="preserve">to </w:t>
       </w:r>
-      <w:proofErr w:type="spellStart"/>
       <w:r>
         <w:rPr>
           <w:b/>
@@ -717,7 +754,7 @@
           <w:sz w:val="20"/>
           <w:szCs w:val="20"/>
         </w:rPr>
-        <w:t>C</w:t>
+        <w:t>turn</w:t>
       </w:r>
       <w:r>
         <w:rPr>
@@ -727,9 +764,8 @@
           <w:sz w:val="20"/>
           <w:szCs w:val="20"/>
         </w:rPr>
-        <w:t>heckIfCoordsAreWithinGameField</w:t>
-      </w:r>
-      <w:proofErr w:type="spellEnd"/>
+        <w:t>Counter</w:t>
+      </w:r>
     </w:p>
     <w:p>
       <w:pPr>
@@ -759,7 +795,6 @@
         </w:rPr>
         <w:t xml:space="preserve">.07] – </w:t>
       </w:r>
-      <w:proofErr w:type="spellStart"/>
       <w:r>
         <w:rPr>
           <w:b/>
@@ -768,9 +803,8 @@
           <w:sz w:val="20"/>
           <w:szCs w:val="20"/>
         </w:rPr>
-        <w:t>moveCounter</w:t>
-      </w:r>
-      <w:proofErr w:type="spellEnd"/>
+        <w:t>proverkaIProcess</w:t>
+      </w:r>
       <w:r>
         <w:rPr>
           <w:b/>
@@ -789,7 +823,6 @@
         </w:rPr>
         <w:t xml:space="preserve">to </w:t>
       </w:r>
-      <w:proofErr w:type="spellStart"/>
       <w:r>
         <w:rPr>
           <w:b/>
@@ -798,7 +831,7 @@
           <w:sz w:val="20"/>
           <w:szCs w:val="20"/>
         </w:rPr>
-        <w:t>turn</w:t>
+        <w:t>Ch</w:t>
       </w:r>
       <w:r>
         <w:rPr>
@@ -808,9 +841,8 @@
           <w:sz w:val="20"/>
           <w:szCs w:val="20"/>
         </w:rPr>
-        <w:t>Counter</w:t>
-      </w:r>
-      <w:proofErr w:type="spellEnd"/>
+        <w:t>eckAndExecuteTurn</w:t>
+      </w:r>
     </w:p>
     <w:p>
       <w:pPr>
@@ -840,7 +872,6 @@
         </w:rPr>
         <w:t xml:space="preserve">.07] – </w:t>
       </w:r>
-      <w:proofErr w:type="spellStart"/>
       <w:r>
         <w:rPr>
           <w:b/>
@@ -849,9 +880,8 @@
           <w:sz w:val="20"/>
           <w:szCs w:val="20"/>
         </w:rPr>
-        <w:t>proverkaIProcess</w:t>
-      </w:r>
-      <w:proofErr w:type="spellEnd"/>
+        <w:t>checkForKingExit</w:t>
+      </w:r>
       <w:r>
         <w:rPr>
           <w:b/>
@@ -870,7 +900,6 @@
         </w:rPr>
         <w:t xml:space="preserve">to </w:t>
       </w:r>
-      <w:proofErr w:type="spellStart"/>
       <w:r>
         <w:rPr>
           <w:b/>
@@ -879,7 +908,62 @@
           <w:sz w:val="20"/>
           <w:szCs w:val="20"/>
         </w:rPr>
-        <w:t>Ch</w:t>
+        <w:t>CheckForKingExit</w:t>
+      </w:r>
+    </w:p>
+    <w:p>
+      <w:pPr>
+        <w:spacing w:after="0" w:line="240" w:lineRule="auto"/>
+        <w:ind w:left="360"/>
+        <w:rPr>
+          <w:i/>
+          <w:sz w:val="20"/>
+          <w:szCs w:val="20"/>
+        </w:rPr>
+      </w:pPr>
+      <w:r>
+        <w:rPr>
+          <w:i/>
+          <w:sz w:val="20"/>
+          <w:szCs w:val="20"/>
+        </w:rPr>
+        <w:t>[14</w:t>
+      </w:r>
+      <w:r>
+        <w:rPr>
+          <w:i/>
+          <w:sz w:val="20"/>
+          <w:szCs w:val="20"/>
+        </w:rPr>
+        <w:t xml:space="preserve">.07] – </w:t>
+      </w:r>
+      <w:r>
+        <w:rPr>
+          <w:b/>
+          <w:i/>
+          <w:color w:val="C00000"/>
+          <w:sz w:val="20"/>
+          <w:szCs w:val="20"/>
+        </w:rPr>
+        <w:t>proverka2</w:t>
+      </w:r>
+      <w:r>
+        <w:rPr>
+          <w:b/>
+          <w:i/>
+          <w:color w:val="C00000"/>
+          <w:sz w:val="20"/>
+          <w:szCs w:val="20"/>
+        </w:rPr>
+        <w:t xml:space="preserve"> </w:t>
+      </w:r>
+      <w:r>
+        <w:rPr>
+          <w:i/>
+          <w:sz w:val="20"/>
+          <w:szCs w:val="20"/>
+        </w:rPr>
+        <w:t xml:space="preserve">to </w:t>
       </w:r>
       <w:r>
         <w:rPr>
@@ -889,14 +973,9 @@
           <w:sz w:val="20"/>
           <w:szCs w:val="20"/>
         </w:rPr>
-        <w:t>eckAndExecuteTurn</w:t>
-      </w:r>
-      <w:proofErr w:type="spellEnd"/>
-    </w:p>
-    <w:p>
-      <w:pPr>
-        <w:spacing w:after="0" w:line="240" w:lineRule="auto"/>
-        <w:ind w:left="360"/>
+        <w:t>S</w:t>
+      </w:r>
+      <w:r>
         <w:rPr>
           <w:b/>
           <w:i/>
@@ -904,142 +983,8 @@
           <w:sz w:val="20"/>
           <w:szCs w:val="20"/>
         </w:rPr>
-      </w:pPr>
-      <w:r>
-        <w:rPr>
-          <w:i/>
-          <w:sz w:val="20"/>
-          <w:szCs w:val="20"/>
-        </w:rPr>
-        <w:t>[14</w:t>
-      </w:r>
-      <w:r>
-        <w:rPr>
-          <w:i/>
-          <w:sz w:val="20"/>
-          <w:szCs w:val="20"/>
-        </w:rPr>
-        <w:t xml:space="preserve">.07] – </w:t>
-      </w:r>
-      <w:proofErr w:type="spellStart"/>
-      <w:r>
-        <w:rPr>
-          <w:b/>
-          <w:i/>
-          <w:color w:val="C00000"/>
-          <w:sz w:val="20"/>
-          <w:szCs w:val="20"/>
-        </w:rPr>
-        <w:t>checkForKingExit</w:t>
-      </w:r>
-      <w:proofErr w:type="spellEnd"/>
-      <w:r>
-        <w:rPr>
-          <w:b/>
-          <w:i/>
-          <w:color w:val="C00000"/>
-          <w:sz w:val="20"/>
-          <w:szCs w:val="20"/>
-        </w:rPr>
-        <w:t xml:space="preserve"> </w:t>
-      </w:r>
-      <w:r>
-        <w:rPr>
-          <w:i/>
-          <w:sz w:val="20"/>
-          <w:szCs w:val="20"/>
-        </w:rPr>
-        <w:t xml:space="preserve">to </w:t>
-      </w:r>
-      <w:proofErr w:type="spellStart"/>
-      <w:r>
-        <w:rPr>
-          <w:b/>
-          <w:i/>
-          <w:color w:val="00B050"/>
-          <w:sz w:val="20"/>
-          <w:szCs w:val="20"/>
-        </w:rPr>
-        <w:t>CheckForKingExit</w:t>
-      </w:r>
-      <w:proofErr w:type="spellEnd"/>
-    </w:p>
-    <w:p>
-      <w:pPr>
-        <w:spacing w:after="0" w:line="240" w:lineRule="auto"/>
-        <w:ind w:left="360"/>
-        <w:rPr>
-          <w:i/>
-          <w:sz w:val="20"/>
-          <w:szCs w:val="20"/>
-        </w:rPr>
-      </w:pPr>
-      <w:r>
-        <w:rPr>
-          <w:i/>
-          <w:sz w:val="20"/>
-          <w:szCs w:val="20"/>
-        </w:rPr>
-        <w:t>[14</w:t>
-      </w:r>
-      <w:r>
-        <w:rPr>
-          <w:i/>
-          <w:sz w:val="20"/>
-          <w:szCs w:val="20"/>
-        </w:rPr>
-        <w:t xml:space="preserve">.07] – </w:t>
-      </w:r>
-      <w:r>
-        <w:rPr>
-          <w:b/>
-          <w:i/>
-          <w:color w:val="C00000"/>
-          <w:sz w:val="20"/>
-          <w:szCs w:val="20"/>
-        </w:rPr>
-        <w:t>proverka2</w:t>
-      </w:r>
-      <w:r>
-        <w:rPr>
-          <w:b/>
-          <w:i/>
-          <w:color w:val="C00000"/>
-          <w:sz w:val="20"/>
-          <w:szCs w:val="20"/>
-        </w:rPr>
-        <w:t xml:space="preserve"> </w:t>
-      </w:r>
-      <w:r>
-        <w:rPr>
-          <w:i/>
-          <w:sz w:val="20"/>
-          <w:szCs w:val="20"/>
-        </w:rPr>
-        <w:t xml:space="preserve">to </w:t>
-      </w:r>
-      <w:proofErr w:type="spellStart"/>
-      <w:r>
-        <w:rPr>
-          <w:b/>
-          <w:i/>
-          <w:color w:val="00B050"/>
-          <w:sz w:val="20"/>
-          <w:szCs w:val="20"/>
-        </w:rPr>
-        <w:t>S</w:t>
-      </w:r>
-      <w:r>
-        <w:rPr>
-          <w:b/>
-          <w:i/>
-          <w:color w:val="00B050"/>
-          <w:sz w:val="20"/>
-          <w:szCs w:val="20"/>
-        </w:rPr>
         <w:t>econdCheck</w:t>
       </w:r>
-      <w:proofErr w:type="spellEnd"/>
     </w:p>
     <w:p>
       <w:pPr>
@@ -1141,17 +1086,87 @@
         </w:rPr>
         <w:t xml:space="preserve"> the </w:t>
       </w:r>
-      <w:proofErr w:type="spellStart"/>
-      <w:r>
-        <w:rPr>
-          <w:b/>
-          <w:i/>
-          <w:sz w:val="20"/>
-          <w:szCs w:val="20"/>
-        </w:rPr>
-        <w:t>KingUpRight</w:t>
-      </w:r>
-      <w:proofErr w:type="spellEnd"/>
+      <w:r>
+        <w:rPr>
+          <w:b/>
+          <w:i/>
+          <w:sz w:val="20"/>
+          <w:szCs w:val="20"/>
+        </w:rPr>
+        <w:t xml:space="preserve">KingUpRight </w:t>
+      </w:r>
+      <w:r>
+        <w:rPr>
+          <w:i/>
+          <w:sz w:val="20"/>
+          <w:szCs w:val="20"/>
+        </w:rPr>
+        <w:t>constant</w:t>
+      </w:r>
+    </w:p>
+    <w:p>
+      <w:pPr>
+        <w:spacing w:after="0" w:line="240" w:lineRule="auto"/>
+        <w:ind w:left="360"/>
+      </w:pPr>
+      <w:r>
+        <w:rPr>
+          <w:i/>
+          <w:sz w:val="20"/>
+          <w:szCs w:val="20"/>
+        </w:rPr>
+        <w:t>[1</w:t>
+      </w:r>
+      <w:r>
+        <w:rPr>
+          <w:i/>
+          <w:sz w:val="20"/>
+          <w:szCs w:val="20"/>
+        </w:rPr>
+        <w:t>5</w:t>
+      </w:r>
+      <w:r>
+        <w:rPr>
+          <w:i/>
+          <w:sz w:val="20"/>
+          <w:szCs w:val="20"/>
+        </w:rPr>
+        <w:t xml:space="preserve">.07] – </w:t>
+      </w:r>
+      <w:r>
+        <w:rPr>
+          <w:i/>
+          <w:sz w:val="20"/>
+          <w:szCs w:val="20"/>
+        </w:rPr>
+        <w:t>added</w:t>
+      </w:r>
+      <w:r>
+        <w:rPr>
+          <w:i/>
+          <w:sz w:val="20"/>
+          <w:szCs w:val="20"/>
+        </w:rPr>
+        <w:t xml:space="preserve"> the </w:t>
+      </w:r>
+      <w:r>
+        <w:rPr>
+          <w:b/>
+          <w:i/>
+          <w:sz w:val="20"/>
+          <w:szCs w:val="20"/>
+        </w:rPr>
+        <w:t>KingUp</w:t>
+      </w:r>
+      <w:r>
+        <w:rPr>
+          <w:b/>
+          <w:i/>
+          <w:sz w:val="20"/>
+          <w:szCs w:val="20"/>
+        </w:rPr>
+        <w:t>Left</w:t>
+      </w:r>
       <w:r>
         <w:rPr>
           <w:b/>
@@ -1215,26 +1230,182 @@
         </w:rPr>
         <w:t xml:space="preserve"> the </w:t>
       </w:r>
-      <w:proofErr w:type="spellStart"/>
-      <w:r>
-        <w:rPr>
-          <w:b/>
-          <w:i/>
-          <w:sz w:val="20"/>
-          <w:szCs w:val="20"/>
-        </w:rPr>
-        <w:t>KingUp</w:t>
-      </w:r>
-      <w:r>
-        <w:rPr>
-          <w:b/>
-          <w:i/>
-          <w:sz w:val="20"/>
-          <w:szCs w:val="20"/>
-        </w:rPr>
-        <w:t>Left</w:t>
-      </w:r>
-      <w:proofErr w:type="spellEnd"/>
+      <w:r>
+        <w:rPr>
+          <w:b/>
+          <w:i/>
+          <w:sz w:val="20"/>
+          <w:szCs w:val="20"/>
+        </w:rPr>
+        <w:t>King</w:t>
+      </w:r>
+      <w:r>
+        <w:rPr>
+          <w:b/>
+          <w:i/>
+          <w:sz w:val="20"/>
+          <w:szCs w:val="20"/>
+        </w:rPr>
+        <w:t>Down</w:t>
+      </w:r>
+      <w:r>
+        <w:rPr>
+          <w:b/>
+          <w:i/>
+          <w:sz w:val="20"/>
+          <w:szCs w:val="20"/>
+        </w:rPr>
+        <w:t xml:space="preserve">Right </w:t>
+      </w:r>
+      <w:r>
+        <w:rPr>
+          <w:i/>
+          <w:sz w:val="20"/>
+          <w:szCs w:val="20"/>
+        </w:rPr>
+        <w:t>constant</w:t>
+      </w:r>
+    </w:p>
+    <w:p>
+      <w:pPr>
+        <w:spacing w:after="0" w:line="240" w:lineRule="auto"/>
+        <w:ind w:left="360"/>
+        <w:rPr>
+          <w:i/>
+          <w:sz w:val="20"/>
+          <w:szCs w:val="20"/>
+        </w:rPr>
+      </w:pPr>
+      <w:r>
+        <w:rPr>
+          <w:i/>
+          <w:sz w:val="20"/>
+          <w:szCs w:val="20"/>
+        </w:rPr>
+        <w:t>[1</w:t>
+      </w:r>
+      <w:r>
+        <w:rPr>
+          <w:i/>
+          <w:sz w:val="20"/>
+          <w:szCs w:val="20"/>
+        </w:rPr>
+        <w:t>5</w:t>
+      </w:r>
+      <w:r>
+        <w:rPr>
+          <w:i/>
+          <w:sz w:val="20"/>
+          <w:szCs w:val="20"/>
+        </w:rPr>
+        <w:t xml:space="preserve">.07] – </w:t>
+      </w:r>
+      <w:r>
+        <w:rPr>
+          <w:i/>
+          <w:sz w:val="20"/>
+          <w:szCs w:val="20"/>
+        </w:rPr>
+        <w:t>added</w:t>
+      </w:r>
+      <w:r>
+        <w:rPr>
+          <w:i/>
+          <w:sz w:val="20"/>
+          <w:szCs w:val="20"/>
+        </w:rPr>
+        <w:t xml:space="preserve"> the </w:t>
+      </w:r>
+      <w:r>
+        <w:rPr>
+          <w:b/>
+          <w:i/>
+          <w:sz w:val="20"/>
+          <w:szCs w:val="20"/>
+        </w:rPr>
+        <w:t>King</w:t>
+      </w:r>
+      <w:r>
+        <w:rPr>
+          <w:b/>
+          <w:i/>
+          <w:sz w:val="20"/>
+          <w:szCs w:val="20"/>
+        </w:rPr>
+        <w:t>Down</w:t>
+      </w:r>
+      <w:r>
+        <w:rPr>
+          <w:b/>
+          <w:i/>
+          <w:sz w:val="20"/>
+          <w:szCs w:val="20"/>
+        </w:rPr>
+        <w:t xml:space="preserve">Right </w:t>
+      </w:r>
+      <w:r>
+        <w:rPr>
+          <w:i/>
+          <w:sz w:val="20"/>
+          <w:szCs w:val="20"/>
+        </w:rPr>
+        <w:t>constant</w:t>
+      </w:r>
+    </w:p>
+    <w:p>
+      <w:pPr>
+        <w:spacing w:after="0" w:line="240" w:lineRule="auto"/>
+        <w:ind w:left="360"/>
+      </w:pPr>
+      <w:r>
+        <w:rPr>
+          <w:i/>
+          <w:sz w:val="20"/>
+          <w:szCs w:val="20"/>
+        </w:rPr>
+        <w:t>[1</w:t>
+      </w:r>
+      <w:r>
+        <w:rPr>
+          <w:i/>
+          <w:sz w:val="20"/>
+          <w:szCs w:val="20"/>
+        </w:rPr>
+        <w:t>5</w:t>
+      </w:r>
+      <w:r>
+        <w:rPr>
+          <w:i/>
+          <w:sz w:val="20"/>
+          <w:szCs w:val="20"/>
+        </w:rPr>
+        <w:t xml:space="preserve">.07] – </w:t>
+      </w:r>
+      <w:r>
+        <w:rPr>
+          <w:i/>
+          <w:sz w:val="20"/>
+          <w:szCs w:val="20"/>
+        </w:rPr>
+        <w:t>added</w:t>
+      </w:r>
+      <w:r>
+        <w:rPr>
+          <w:i/>
+          <w:sz w:val="20"/>
+          <w:szCs w:val="20"/>
+        </w:rPr>
+        <w:t xml:space="preserve"> the </w:t>
+      </w:r>
+      <w:r>
+        <w:rPr>
+          <w:b/>
+          <w:i/>
+          <w:sz w:val="20"/>
+          <w:szCs w:val="20"/>
+        </w:rPr>
+        <w:t>PawnADownRight</w:t>
+      </w:r>
       <w:r>
         <w:rPr>
           <w:b/>
@@ -1257,6 +1428,11 @@
       <w:pPr>
         <w:spacing w:after="0" w:line="240" w:lineRule="auto"/>
         <w:ind w:left="360"/>
+        <w:rPr>
+          <w:i/>
+          <w:sz w:val="20"/>
+          <w:szCs w:val="20"/>
+        </w:rPr>
       </w:pPr>
       <w:r>
         <w:rPr>
@@ -1298,43 +1474,23 @@
         </w:rPr>
         <w:t xml:space="preserve"> the </w:t>
       </w:r>
-      <w:proofErr w:type="spellStart"/>
-      <w:r>
-        <w:rPr>
-          <w:b/>
-          <w:i/>
-          <w:sz w:val="20"/>
-          <w:szCs w:val="20"/>
-        </w:rPr>
-        <w:t>King</w:t>
-      </w:r>
-      <w:r>
-        <w:rPr>
-          <w:b/>
-          <w:i/>
-          <w:sz w:val="20"/>
-          <w:szCs w:val="20"/>
-        </w:rPr>
-        <w:t>Down</w:t>
-      </w:r>
-      <w:r>
-        <w:rPr>
-          <w:b/>
-          <w:i/>
-          <w:sz w:val="20"/>
-          <w:szCs w:val="20"/>
-        </w:rPr>
-        <w:t>Right</w:t>
-      </w:r>
-      <w:proofErr w:type="spellEnd"/>
-      <w:r>
-        <w:rPr>
-          <w:b/>
-          <w:i/>
-          <w:sz w:val="20"/>
-          <w:szCs w:val="20"/>
-        </w:rPr>
-        <w:t xml:space="preserve"> </w:t>
+      <w:r>
+        <w:rPr>
+          <w:b/>
+          <w:i/>
+          <w:sz w:val="20"/>
+          <w:szCs w:val="20"/>
+        </w:rPr>
+        <w:t>PawnADown</w:t>
+      </w:r>
+      <w:r>
+        <w:rPr>
+          <w:b/>
+          <w:i/>
+          <w:sz w:val="20"/>
+          <w:szCs w:val="20"/>
+        </w:rPr>
+        <w:t xml:space="preserve">Left </w:t>
       </w:r>
       <w:r>
         <w:rPr>
@@ -1349,11 +1505,6 @@
       <w:pPr>
         <w:spacing w:after="0" w:line="240" w:lineRule="auto"/>
         <w:ind w:left="360"/>
-        <w:rPr>
-          <w:i/>
-          <w:sz w:val="20"/>
-          <w:szCs w:val="20"/>
-        </w:rPr>
       </w:pPr>
       <w:r>
         <w:rPr>
@@ -1395,261 +1546,6 @@
         </w:rPr>
         <w:t xml:space="preserve"> the </w:t>
       </w:r>
-      <w:proofErr w:type="spellStart"/>
-      <w:r>
-        <w:rPr>
-          <w:b/>
-          <w:i/>
-          <w:sz w:val="20"/>
-          <w:szCs w:val="20"/>
-        </w:rPr>
-        <w:t>King</w:t>
-      </w:r>
-      <w:r>
-        <w:rPr>
-          <w:b/>
-          <w:i/>
-          <w:sz w:val="20"/>
-          <w:szCs w:val="20"/>
-        </w:rPr>
-        <w:t>Down</w:t>
-      </w:r>
-      <w:r>
-        <w:rPr>
-          <w:b/>
-          <w:i/>
-          <w:sz w:val="20"/>
-          <w:szCs w:val="20"/>
-        </w:rPr>
-        <w:t>Right</w:t>
-      </w:r>
-      <w:proofErr w:type="spellEnd"/>
-      <w:r>
-        <w:rPr>
-          <w:b/>
-          <w:i/>
-          <w:sz w:val="20"/>
-          <w:szCs w:val="20"/>
-        </w:rPr>
-        <w:t xml:space="preserve"> </w:t>
-      </w:r>
-      <w:r>
-        <w:rPr>
-          <w:i/>
-          <w:sz w:val="20"/>
-          <w:szCs w:val="20"/>
-        </w:rPr>
-        <w:t>constant</w:t>
-      </w:r>
-    </w:p>
-    <w:p>
-      <w:pPr>
-        <w:spacing w:after="0" w:line="240" w:lineRule="auto"/>
-        <w:ind w:left="360"/>
-      </w:pPr>
-      <w:r>
-        <w:rPr>
-          <w:i/>
-          <w:sz w:val="20"/>
-          <w:szCs w:val="20"/>
-        </w:rPr>
-        <w:t>[1</w:t>
-      </w:r>
-      <w:r>
-        <w:rPr>
-          <w:i/>
-          <w:sz w:val="20"/>
-          <w:szCs w:val="20"/>
-        </w:rPr>
-        <w:t>5</w:t>
-      </w:r>
-      <w:r>
-        <w:rPr>
-          <w:i/>
-          <w:sz w:val="20"/>
-          <w:szCs w:val="20"/>
-        </w:rPr>
-        <w:t xml:space="preserve">.07] – </w:t>
-      </w:r>
-      <w:r>
-        <w:rPr>
-          <w:i/>
-          <w:sz w:val="20"/>
-          <w:szCs w:val="20"/>
-        </w:rPr>
-        <w:t>added</w:t>
-      </w:r>
-      <w:r>
-        <w:rPr>
-          <w:i/>
-          <w:sz w:val="20"/>
-          <w:szCs w:val="20"/>
-        </w:rPr>
-        <w:t xml:space="preserve"> the </w:t>
-      </w:r>
-      <w:proofErr w:type="spellStart"/>
-      <w:r>
-        <w:rPr>
-          <w:b/>
-          <w:i/>
-          <w:sz w:val="20"/>
-          <w:szCs w:val="20"/>
-        </w:rPr>
-        <w:t>PawnADownRight</w:t>
-      </w:r>
-      <w:proofErr w:type="spellEnd"/>
-      <w:r>
-        <w:rPr>
-          <w:b/>
-          <w:i/>
-          <w:sz w:val="20"/>
-          <w:szCs w:val="20"/>
-        </w:rPr>
-        <w:t xml:space="preserve"> </w:t>
-      </w:r>
-      <w:r>
-        <w:rPr>
-          <w:i/>
-          <w:sz w:val="20"/>
-          <w:szCs w:val="20"/>
-        </w:rPr>
-        <w:t>constant</w:t>
-      </w:r>
-    </w:p>
-    <w:p>
-      <w:pPr>
-        <w:spacing w:after="0" w:line="240" w:lineRule="auto"/>
-        <w:ind w:left="360"/>
-        <w:rPr>
-          <w:i/>
-          <w:sz w:val="20"/>
-          <w:szCs w:val="20"/>
-        </w:rPr>
-      </w:pPr>
-      <w:r>
-        <w:rPr>
-          <w:i/>
-          <w:sz w:val="20"/>
-          <w:szCs w:val="20"/>
-        </w:rPr>
-        <w:t>[1</w:t>
-      </w:r>
-      <w:r>
-        <w:rPr>
-          <w:i/>
-          <w:sz w:val="20"/>
-          <w:szCs w:val="20"/>
-        </w:rPr>
-        <w:t>5</w:t>
-      </w:r>
-      <w:r>
-        <w:rPr>
-          <w:i/>
-          <w:sz w:val="20"/>
-          <w:szCs w:val="20"/>
-        </w:rPr>
-        <w:t xml:space="preserve">.07] – </w:t>
-      </w:r>
-      <w:r>
-        <w:rPr>
-          <w:i/>
-          <w:sz w:val="20"/>
-          <w:szCs w:val="20"/>
-        </w:rPr>
-        <w:t>added</w:t>
-      </w:r>
-      <w:r>
-        <w:rPr>
-          <w:i/>
-          <w:sz w:val="20"/>
-          <w:szCs w:val="20"/>
-        </w:rPr>
-        <w:t xml:space="preserve"> the </w:t>
-      </w:r>
-      <w:proofErr w:type="spellStart"/>
-      <w:r>
-        <w:rPr>
-          <w:b/>
-          <w:i/>
-          <w:sz w:val="20"/>
-          <w:szCs w:val="20"/>
-        </w:rPr>
-        <w:t>PawnADown</w:t>
-      </w:r>
-      <w:r>
-        <w:rPr>
-          <w:b/>
-          <w:i/>
-          <w:sz w:val="20"/>
-          <w:szCs w:val="20"/>
-        </w:rPr>
-        <w:t>Left</w:t>
-      </w:r>
-      <w:proofErr w:type="spellEnd"/>
-      <w:r>
-        <w:rPr>
-          <w:b/>
-          <w:i/>
-          <w:sz w:val="20"/>
-          <w:szCs w:val="20"/>
-        </w:rPr>
-        <w:t xml:space="preserve"> </w:t>
-      </w:r>
-      <w:r>
-        <w:rPr>
-          <w:i/>
-          <w:sz w:val="20"/>
-          <w:szCs w:val="20"/>
-        </w:rPr>
-        <w:t>constant</w:t>
-      </w:r>
-    </w:p>
-    <w:p>
-      <w:pPr>
-        <w:spacing w:after="0" w:line="240" w:lineRule="auto"/>
-        <w:ind w:left="360"/>
-      </w:pPr>
-      <w:r>
-        <w:rPr>
-          <w:i/>
-          <w:sz w:val="20"/>
-          <w:szCs w:val="20"/>
-        </w:rPr>
-        <w:t>[1</w:t>
-      </w:r>
-      <w:r>
-        <w:rPr>
-          <w:i/>
-          <w:sz w:val="20"/>
-          <w:szCs w:val="20"/>
-        </w:rPr>
-        <w:t>5</w:t>
-      </w:r>
-      <w:r>
-        <w:rPr>
-          <w:i/>
-          <w:sz w:val="20"/>
-          <w:szCs w:val="20"/>
-        </w:rPr>
-        <w:t xml:space="preserve">.07] – </w:t>
-      </w:r>
-      <w:r>
-        <w:rPr>
-          <w:i/>
-          <w:sz w:val="20"/>
-          <w:szCs w:val="20"/>
-        </w:rPr>
-        <w:t>added</w:t>
-      </w:r>
-      <w:r>
-        <w:rPr>
-          <w:i/>
-          <w:sz w:val="20"/>
-          <w:szCs w:val="20"/>
-        </w:rPr>
-        <w:t xml:space="preserve"> the </w:t>
-      </w:r>
-      <w:proofErr w:type="spellStart"/>
       <w:r>
         <w:rPr>
           <w:b/>
@@ -1677,7 +1573,6 @@
         </w:rPr>
         <w:t>DownRight</w:t>
       </w:r>
-      <w:proofErr w:type="spellEnd"/>
       <w:r>
         <w:rPr>
           <w:b/>
@@ -1747,7 +1642,6 @@
         </w:rPr>
         <w:t xml:space="preserve"> the </w:t>
       </w:r>
-      <w:proofErr w:type="spellStart"/>
       <w:r>
         <w:rPr>
           <w:b/>
@@ -1773,9 +1667,80 @@
           <w:sz w:val="20"/>
           <w:szCs w:val="20"/>
         </w:rPr>
-        <w:t>Left</w:t>
-      </w:r>
-      <w:proofErr w:type="spellEnd"/>
+        <w:t xml:space="preserve">Left </w:t>
+      </w:r>
+      <w:r>
+        <w:rPr>
+          <w:i/>
+          <w:sz w:val="20"/>
+          <w:szCs w:val="20"/>
+        </w:rPr>
+        <w:t>constant</w:t>
+      </w:r>
+    </w:p>
+    <w:p>
+      <w:pPr>
+        <w:spacing w:after="0" w:line="240" w:lineRule="auto"/>
+        <w:ind w:left="360"/>
+      </w:pPr>
+      <w:r>
+        <w:rPr>
+          <w:i/>
+          <w:sz w:val="20"/>
+          <w:szCs w:val="20"/>
+        </w:rPr>
+        <w:t>[1</w:t>
+      </w:r>
+      <w:r>
+        <w:rPr>
+          <w:i/>
+          <w:sz w:val="20"/>
+          <w:szCs w:val="20"/>
+        </w:rPr>
+        <w:t>5</w:t>
+      </w:r>
+      <w:r>
+        <w:rPr>
+          <w:i/>
+          <w:sz w:val="20"/>
+          <w:szCs w:val="20"/>
+        </w:rPr>
+        <w:t xml:space="preserve">.07] – </w:t>
+      </w:r>
+      <w:r>
+        <w:rPr>
+          <w:i/>
+          <w:sz w:val="20"/>
+          <w:szCs w:val="20"/>
+        </w:rPr>
+        <w:t>added</w:t>
+      </w:r>
+      <w:r>
+        <w:rPr>
+          <w:i/>
+          <w:sz w:val="20"/>
+          <w:szCs w:val="20"/>
+        </w:rPr>
+        <w:t xml:space="preserve"> the </w:t>
+      </w:r>
+      <w:r>
+        <w:rPr>
+          <w:b/>
+          <w:i/>
+          <w:sz w:val="20"/>
+          <w:szCs w:val="20"/>
+        </w:rPr>
+        <w:t>PawnC</w:t>
+      </w:r>
+      <w:r>
+        <w:rPr>
+          <w:b/>
+          <w:i/>
+          <w:sz w:val="20"/>
+          <w:szCs w:val="20"/>
+        </w:rPr>
+        <w:t>DownRight</w:t>
+      </w:r>
       <w:r>
         <w:rPr>
           <w:b/>
@@ -1839,7 +1804,6 @@
         </w:rPr>
         <w:t xml:space="preserve"> the </w:t>
       </w:r>
-      <w:proofErr w:type="spellStart"/>
       <w:r>
         <w:rPr>
           <w:b/>
@@ -1856,9 +1820,89 @@
           <w:sz w:val="20"/>
           <w:szCs w:val="20"/>
         </w:rPr>
+        <w:t>Down</w:t>
+      </w:r>
+      <w:r>
+        <w:rPr>
+          <w:b/>
+          <w:i/>
+          <w:sz w:val="20"/>
+          <w:szCs w:val="20"/>
+        </w:rPr>
+        <w:t xml:space="preserve">Left </w:t>
+      </w:r>
+      <w:r>
+        <w:rPr>
+          <w:i/>
+          <w:sz w:val="20"/>
+          <w:szCs w:val="20"/>
+        </w:rPr>
+        <w:t>constant</w:t>
+      </w:r>
+    </w:p>
+    <w:p>
+      <w:pPr>
+        <w:spacing w:after="0" w:line="240" w:lineRule="auto"/>
+        <w:ind w:left="360"/>
+      </w:pPr>
+      <w:r>
+        <w:rPr>
+          <w:i/>
+          <w:sz w:val="20"/>
+          <w:szCs w:val="20"/>
+        </w:rPr>
+        <w:t>[1</w:t>
+      </w:r>
+      <w:r>
+        <w:rPr>
+          <w:i/>
+          <w:sz w:val="20"/>
+          <w:szCs w:val="20"/>
+        </w:rPr>
+        <w:t>5</w:t>
+      </w:r>
+      <w:r>
+        <w:rPr>
+          <w:i/>
+          <w:sz w:val="20"/>
+          <w:szCs w:val="20"/>
+        </w:rPr>
+        <w:t xml:space="preserve">.07] – </w:t>
+      </w:r>
+      <w:r>
+        <w:rPr>
+          <w:i/>
+          <w:sz w:val="20"/>
+          <w:szCs w:val="20"/>
+        </w:rPr>
+        <w:t>added</w:t>
+      </w:r>
+      <w:r>
+        <w:rPr>
+          <w:i/>
+          <w:sz w:val="20"/>
+          <w:szCs w:val="20"/>
+        </w:rPr>
+        <w:t xml:space="preserve"> the </w:t>
+      </w:r>
+      <w:r>
+        <w:rPr>
+          <w:b/>
+          <w:i/>
+          <w:sz w:val="20"/>
+          <w:szCs w:val="20"/>
+        </w:rPr>
+        <w:t>PawnD</w:t>
+      </w:r>
+      <w:r>
+        <w:rPr>
+          <w:b/>
+          <w:i/>
+          <w:sz w:val="20"/>
+          <w:szCs w:val="20"/>
+        </w:rPr>
         <w:t>DownRight</w:t>
       </w:r>
-      <w:proofErr w:type="spellEnd"/>
       <w:r>
         <w:rPr>
           <w:b/>
@@ -1922,15 +1966,14 @@
         </w:rPr>
         <w:t xml:space="preserve"> the </w:t>
       </w:r>
-      <w:proofErr w:type="spellStart"/>
-      <w:r>
-        <w:rPr>
-          <w:b/>
-          <w:i/>
-          <w:sz w:val="20"/>
-          <w:szCs w:val="20"/>
-        </w:rPr>
-        <w:t>PawnC</w:t>
+      <w:r>
+        <w:rPr>
+          <w:b/>
+          <w:i/>
+          <w:sz w:val="20"/>
+          <w:szCs w:val="20"/>
+        </w:rPr>
+        <w:t>PawnD</w:t>
       </w:r>
       <w:r>
         <w:rPr>
@@ -1948,192 +1991,7 @@
           <w:sz w:val="20"/>
           <w:szCs w:val="20"/>
         </w:rPr>
-        <w:t>Left</w:t>
-      </w:r>
-      <w:proofErr w:type="spellEnd"/>
-      <w:r>
-        <w:rPr>
-          <w:b/>
-          <w:i/>
-          <w:sz w:val="20"/>
-          <w:szCs w:val="20"/>
-        </w:rPr>
-        <w:t xml:space="preserve"> </w:t>
-      </w:r>
-      <w:r>
-        <w:rPr>
-          <w:i/>
-          <w:sz w:val="20"/>
-          <w:szCs w:val="20"/>
-        </w:rPr>
-        <w:t>constant</w:t>
-      </w:r>
-    </w:p>
-    <w:p>
-      <w:pPr>
-        <w:spacing w:after="0" w:line="240" w:lineRule="auto"/>
-        <w:ind w:left="360"/>
-      </w:pPr>
-      <w:r>
-        <w:rPr>
-          <w:i/>
-          <w:sz w:val="20"/>
-          <w:szCs w:val="20"/>
-        </w:rPr>
-        <w:t>[1</w:t>
-      </w:r>
-      <w:r>
-        <w:rPr>
-          <w:i/>
-          <w:sz w:val="20"/>
-          <w:szCs w:val="20"/>
-        </w:rPr>
-        <w:t>5</w:t>
-      </w:r>
-      <w:r>
-        <w:rPr>
-          <w:i/>
-          <w:sz w:val="20"/>
-          <w:szCs w:val="20"/>
-        </w:rPr>
-        <w:t xml:space="preserve">.07] – </w:t>
-      </w:r>
-      <w:r>
-        <w:rPr>
-          <w:i/>
-          <w:sz w:val="20"/>
-          <w:szCs w:val="20"/>
-        </w:rPr>
-        <w:t>added</w:t>
-      </w:r>
-      <w:r>
-        <w:rPr>
-          <w:i/>
-          <w:sz w:val="20"/>
-          <w:szCs w:val="20"/>
-        </w:rPr>
-        <w:t xml:space="preserve"> the </w:t>
-      </w:r>
-      <w:proofErr w:type="spellStart"/>
-      <w:r>
-        <w:rPr>
-          <w:b/>
-          <w:i/>
-          <w:sz w:val="20"/>
-          <w:szCs w:val="20"/>
-        </w:rPr>
-        <w:t>PawnD</w:t>
-      </w:r>
-      <w:r>
-        <w:rPr>
-          <w:b/>
-          <w:i/>
-          <w:sz w:val="20"/>
-          <w:szCs w:val="20"/>
-        </w:rPr>
-        <w:t>DownRight</w:t>
-      </w:r>
-      <w:proofErr w:type="spellEnd"/>
-      <w:r>
-        <w:rPr>
-          <w:b/>
-          <w:i/>
-          <w:sz w:val="20"/>
-          <w:szCs w:val="20"/>
-        </w:rPr>
-        <w:t xml:space="preserve"> </w:t>
-      </w:r>
-      <w:r>
-        <w:rPr>
-          <w:i/>
-          <w:sz w:val="20"/>
-          <w:szCs w:val="20"/>
-        </w:rPr>
-        <w:t>constant</w:t>
-      </w:r>
-    </w:p>
-    <w:p>
-      <w:pPr>
-        <w:spacing w:after="0" w:line="240" w:lineRule="auto"/>
-        <w:ind w:left="360"/>
-      </w:pPr>
-      <w:r>
-        <w:rPr>
-          <w:i/>
-          <w:sz w:val="20"/>
-          <w:szCs w:val="20"/>
-        </w:rPr>
-        <w:t>[1</w:t>
-      </w:r>
-      <w:r>
-        <w:rPr>
-          <w:i/>
-          <w:sz w:val="20"/>
-          <w:szCs w:val="20"/>
-        </w:rPr>
-        <w:t>5</w:t>
-      </w:r>
-      <w:r>
-        <w:rPr>
-          <w:i/>
-          <w:sz w:val="20"/>
-          <w:szCs w:val="20"/>
-        </w:rPr>
-        <w:t xml:space="preserve">.07] – </w:t>
-      </w:r>
-      <w:r>
-        <w:rPr>
-          <w:i/>
-          <w:sz w:val="20"/>
-          <w:szCs w:val="20"/>
-        </w:rPr>
-        <w:t>added</w:t>
-      </w:r>
-      <w:r>
-        <w:rPr>
-          <w:i/>
-          <w:sz w:val="20"/>
-          <w:szCs w:val="20"/>
-        </w:rPr>
-        <w:t xml:space="preserve"> the </w:t>
-      </w:r>
-      <w:proofErr w:type="spellStart"/>
-      <w:r>
-        <w:rPr>
-          <w:b/>
-          <w:i/>
-          <w:sz w:val="20"/>
-          <w:szCs w:val="20"/>
-        </w:rPr>
-        <w:t>PawnD</w:t>
-      </w:r>
-      <w:r>
-        <w:rPr>
-          <w:b/>
-          <w:i/>
-          <w:sz w:val="20"/>
-          <w:szCs w:val="20"/>
-        </w:rPr>
-        <w:t>Down</w:t>
-      </w:r>
-      <w:r>
-        <w:rPr>
-          <w:b/>
-          <w:i/>
-          <w:sz w:val="20"/>
-          <w:szCs w:val="20"/>
-        </w:rPr>
-        <w:t>Left</w:t>
-      </w:r>
-      <w:proofErr w:type="spellEnd"/>
-      <w:r>
-        <w:rPr>
-          <w:b/>
-          <w:i/>
-          <w:sz w:val="20"/>
-          <w:szCs w:val="20"/>
-        </w:rPr>
-        <w:t xml:space="preserve"> </w:t>
+        <w:t xml:space="preserve">Left </w:t>
       </w:r>
       <w:r>
         <w:rPr>
@@ -2212,25 +2070,14 @@
         </w:rPr>
         <w:t xml:space="preserve"> extracted the </w:t>
       </w:r>
-      <w:proofErr w:type="spellStart"/>
-      <w:r>
-        <w:rPr>
-          <w:b/>
-          <w:i/>
-          <w:sz w:val="20"/>
-          <w:szCs w:val="20"/>
-        </w:rPr>
-        <w:t>InteractWithUser</w:t>
-      </w:r>
-      <w:proofErr w:type="spellEnd"/>
-      <w:r>
-        <w:rPr>
-          <w:b/>
-          <w:i/>
-          <w:sz w:val="20"/>
-          <w:szCs w:val="20"/>
-        </w:rPr>
-        <w:t>()</w:t>
+      <w:r>
+        <w:rPr>
+          <w:b/>
+          <w:i/>
+          <w:sz w:val="20"/>
+          <w:szCs w:val="20"/>
+        </w:rPr>
+        <w:t>InteractWithUser()</w:t>
       </w:r>
       <w:r>
         <w:rPr>
@@ -2240,7 +2087,6 @@
         </w:rPr>
         <w:t xml:space="preserve"> method to </w:t>
       </w:r>
-      <w:proofErr w:type="spellStart"/>
       <w:r>
         <w:rPr>
           <w:b/>
@@ -2257,17 +2103,7 @@
           <w:sz w:val="20"/>
           <w:szCs w:val="20"/>
         </w:rPr>
-        <w:t>.Interact</w:t>
-      </w:r>
-      <w:proofErr w:type="spellEnd"/>
-      <w:r>
-        <w:rPr>
-          <w:b/>
-          <w:i/>
-          <w:sz w:val="20"/>
-          <w:szCs w:val="20"/>
-        </w:rPr>
-        <w:t>()</w:t>
+        <w:t>.Interact()</w:t>
       </w:r>
       <w:r>
         <w:rPr>
@@ -2323,34 +2159,14 @@
         </w:rPr>
         <w:t xml:space="preserve"> the </w:t>
       </w:r>
-      <w:proofErr w:type="spellStart"/>
-      <w:r>
-        <w:rPr>
-          <w:b/>
-          <w:i/>
-          <w:sz w:val="20"/>
-          <w:szCs w:val="20"/>
-        </w:rPr>
-        <w:t>GameUtilities</w:t>
-      </w:r>
-      <w:r>
-        <w:rPr>
-          <w:b/>
-          <w:i/>
-          <w:sz w:val="20"/>
-          <w:szCs w:val="20"/>
-        </w:rPr>
-        <w:t>.Display</w:t>
-      </w:r>
-      <w:proofErr w:type="spellEnd"/>
-      <w:r>
-        <w:rPr>
-          <w:b/>
-          <w:i/>
-          <w:sz w:val="20"/>
-          <w:szCs w:val="20"/>
-        </w:rPr>
-        <w:t xml:space="preserve">() </w:t>
+      <w:r>
+        <w:rPr>
+          <w:b/>
+          <w:i/>
+          <w:sz w:val="20"/>
+          <w:szCs w:val="20"/>
+        </w:rPr>
+        <w:t xml:space="preserve">GameUtilities.Display() </w:t>
       </w:r>
       <w:r>
         <w:rPr>
@@ -2360,8 +2176,6 @@
         </w:rPr>
         <w:t>method for bigger board display</w:t>
       </w:r>
-      <w:bookmarkStart w:id="0" w:name="_GoBack"/>
-      <w:bookmarkEnd w:id="0"/>
     </w:p>
     <w:p>
       <w:pPr>
@@ -2452,6 +2266,11 @@
       <w:pPr>
         <w:spacing w:after="0" w:line="240" w:lineRule="auto"/>
         <w:ind w:left="360"/>
+        <w:rPr>
+          <w:i/>
+          <w:sz w:val="20"/>
+          <w:szCs w:val="20"/>
+        </w:rPr>
       </w:pPr>
       <w:r>
         <w:rPr>
@@ -2493,6 +2312,154 @@
           <w:szCs w:val="20"/>
         </w:rPr>
         <w:t>Interact()</w:t>
+      </w:r>
+      <w:r>
+        <w:rPr>
+          <w:b/>
+          <w:i/>
+          <w:sz w:val="20"/>
+          <w:szCs w:val="20"/>
+        </w:rPr>
+        <w:t xml:space="preserve"> </w:t>
+      </w:r>
+      <w:r>
+        <w:rPr>
+          <w:i/>
+          <w:sz w:val="20"/>
+          <w:szCs w:val="20"/>
+        </w:rPr>
+        <w:t>method</w:t>
+      </w:r>
+    </w:p>
+    <w:p>
+      <w:pPr>
+        <w:spacing w:after="0" w:line="240" w:lineRule="auto"/>
+        <w:ind w:left="360"/>
+      </w:pPr>
+      <w:r>
+        <w:rPr>
+          <w:i/>
+          <w:sz w:val="20"/>
+          <w:szCs w:val="20"/>
+        </w:rPr>
+        <w:t>[1</w:t>
+      </w:r>
+      <w:r>
+        <w:rPr>
+          <w:i/>
+          <w:sz w:val="20"/>
+          <w:szCs w:val="20"/>
+        </w:rPr>
+        <w:t>6</w:t>
+      </w:r>
+      <w:r>
+        <w:rPr>
+          <w:i/>
+          <w:sz w:val="20"/>
+          <w:szCs w:val="20"/>
+        </w:rPr>
+        <w:t>.07] –</w:t>
+      </w:r>
+      <w:r>
+        <w:rPr>
+          <w:i/>
+          <w:sz w:val="20"/>
+          <w:szCs w:val="20"/>
+        </w:rPr>
+        <w:t xml:space="preserve">added unit test for </w:t>
+      </w:r>
+      <w:r>
+        <w:rPr>
+          <w:b/>
+          <w:i/>
+          <w:sz w:val="20"/>
+          <w:szCs w:val="20"/>
+        </w:rPr>
+        <w:t>Display</w:t>
+      </w:r>
+      <w:r>
+        <w:rPr>
+          <w:b/>
+          <w:i/>
+          <w:sz w:val="20"/>
+          <w:szCs w:val="20"/>
+        </w:rPr>
+        <w:t>()</w:t>
+      </w:r>
+      <w:r>
+        <w:rPr>
+          <w:b/>
+          <w:i/>
+          <w:sz w:val="20"/>
+          <w:szCs w:val="20"/>
+        </w:rPr>
+        <w:t xml:space="preserve"> </w:t>
+      </w:r>
+      <w:r>
+        <w:rPr>
+          <w:i/>
+          <w:sz w:val="20"/>
+          <w:szCs w:val="20"/>
+        </w:rPr>
+        <w:t>method</w:t>
+      </w:r>
+    </w:p>
+    <w:p>
+      <w:pPr>
+        <w:spacing w:after="0" w:line="240" w:lineRule="auto"/>
+        <w:ind w:left="360"/>
+      </w:pPr>
+      <w:r>
+        <w:rPr>
+          <w:i/>
+          <w:sz w:val="20"/>
+          <w:szCs w:val="20"/>
+        </w:rPr>
+        <w:t>[1</w:t>
+      </w:r>
+      <w:r>
+        <w:rPr>
+          <w:i/>
+          <w:sz w:val="20"/>
+          <w:szCs w:val="20"/>
+        </w:rPr>
+        <w:t>6</w:t>
+      </w:r>
+      <w:r>
+        <w:rPr>
+          <w:i/>
+          <w:sz w:val="20"/>
+          <w:szCs w:val="20"/>
+        </w:rPr>
+        <w:t>.07] –</w:t>
+      </w:r>
+      <w:r>
+        <w:rPr>
+          <w:i/>
+          <w:sz w:val="20"/>
+          <w:szCs w:val="20"/>
+        </w:rPr>
+        <w:t xml:space="preserve">added unit test for </w:t>
+      </w:r>
+      <w:r>
+        <w:rPr>
+          <w:b/>
+          <w:i/>
+          <w:sz w:val="20"/>
+          <w:szCs w:val="20"/>
+        </w:rPr>
+        <w:t>Display</w:t>
+      </w:r>
+      <w:bookmarkStart w:id="0" w:name="_GoBack"/>
+      <w:bookmarkEnd w:id="0"/>
+      <w:r>
+        <w:rPr>
+          <w:b/>
+          <w:i/>
+          <w:sz w:val="20"/>
+          <w:szCs w:val="20"/>
+        </w:rPr>
+        <w:t>()</w:t>
       </w:r>
       <w:r>
         <w:rPr>

</xml_diff>